<commit_message>
modified:   "WPF/2. Application.docx" 	new file:   "WPF/3. Binding.docx"
</commit_message>
<xml_diff>
--- a/WPF/2. Application类.docx
+++ b/WPF/2. Application类.docx
@@ -138,12 +138,7 @@
     </w:p>
     <w:p>
       <w:pPr>
-        <w:pStyle w:val="a0"/>
-        <w:rPr>
-          <w:rFonts w:cs="Times New Roman"/>
-          <w:bCs/>
-          <w:noProof/>
-        </w:rPr>
+        <w:pStyle w:val="1"/>
       </w:pPr>
       <w:r>
         <w:rPr>
@@ -169,7 +164,36 @@
     </w:p>
     <w:p>
       <w:pPr>
+        <w:pStyle w:val="af6"/>
+        <w:numPr>
+          <w:ilvl w:val="0"/>
+          <w:numId w:val="13"/>
+        </w:numPr>
+      </w:pPr>
+      <w:r>
+        <w:rPr>
+          <w:rFonts w:hint="eastAsia"/>
+        </w:rPr>
+        <w:t>控制W</w:t>
+      </w:r>
+      <w:r>
+        <w:t>PF</w:t>
+      </w:r>
+      <w:r>
+        <w:rPr>
+          <w:rFonts w:hint="eastAsia"/>
+        </w:rPr>
+        <w:t>应用程序的启动</w:t>
+      </w:r>
+    </w:p>
+    <w:p>
+      <w:pPr>
         <w:pStyle w:val="a"/>
+        <w:numPr>
+          <w:ilvl w:val="0"/>
+          <w:numId w:val="14"/>
+        </w:numPr>
+        <w:ind w:right="210"/>
       </w:pPr>
       <w:r>
         <w:rPr>
@@ -184,96 +208,96 @@
         <w:rPr>
           <w:rFonts w:hint="eastAsia"/>
         </w:rPr>
+        <w:t>应用程序的关闭</w:t>
+      </w:r>
+    </w:p>
+    <w:p>
+      <w:pPr>
+        <w:pStyle w:val="a"/>
+        <w:numPr>
+          <w:ilvl w:val="0"/>
+          <w:numId w:val="14"/>
+        </w:numPr>
+        <w:ind w:right="210"/>
+      </w:pPr>
+      <w:r>
+        <w:rPr>
+          <w:rFonts w:hint="eastAsia"/>
+        </w:rPr>
+        <w:t>显示初始化界面</w:t>
+      </w:r>
+    </w:p>
+    <w:p>
+      <w:pPr>
+        <w:pStyle w:val="a"/>
+        <w:numPr>
+          <w:ilvl w:val="0"/>
+          <w:numId w:val="14"/>
+        </w:numPr>
+        <w:ind w:right="210"/>
+      </w:pPr>
+      <w:r>
+        <w:rPr>
+          <w:rFonts w:hint="eastAsia"/>
+        </w:rPr>
+        <w:t>处理命令行参数</w:t>
+      </w:r>
+    </w:p>
+    <w:p>
+      <w:pPr>
+        <w:pStyle w:val="a"/>
+        <w:numPr>
+          <w:ilvl w:val="0"/>
+          <w:numId w:val="14"/>
+        </w:numPr>
+        <w:ind w:right="210"/>
+      </w:pPr>
+      <w:r>
+        <w:rPr>
+          <w:rFonts w:hint="eastAsia"/>
+        </w:rPr>
+        <w:t>实现窗口的访问和交互</w:t>
+      </w:r>
+    </w:p>
+    <w:p>
+      <w:pPr>
+        <w:pStyle w:val="a"/>
+        <w:numPr>
+          <w:ilvl w:val="0"/>
+          <w:numId w:val="14"/>
+        </w:numPr>
+        <w:ind w:right="210"/>
+      </w:pPr>
+      <w:r>
+        <w:rPr>
+          <w:rFonts w:hint="eastAsia"/>
+        </w:rPr>
+        <w:t>制作单实例应用程序</w:t>
+      </w:r>
+    </w:p>
+    <w:p>
+      <w:pPr>
+        <w:pStyle w:val="1"/>
+      </w:pPr>
+      <w:r>
+        <w:rPr>
+          <w:rFonts w:hint="eastAsia"/>
+        </w:rPr>
+        <w:t>控制W</w:t>
+      </w:r>
+      <w:r>
+        <w:t>PF</w:t>
+      </w:r>
+      <w:r>
+        <w:rPr>
+          <w:rFonts w:hint="eastAsia"/>
+        </w:rPr>
         <w:t>应用程序的启动</w:t>
       </w:r>
     </w:p>
     <w:p>
       <w:pPr>
-        <w:pStyle w:val="a"/>
-      </w:pPr>
-      <w:r>
-        <w:rPr>
-          <w:rFonts w:hint="eastAsia"/>
-        </w:rPr>
-        <w:t>控制W</w:t>
-      </w:r>
-      <w:r>
-        <w:t>PF</w:t>
-      </w:r>
-      <w:r>
-        <w:rPr>
-          <w:rFonts w:hint="eastAsia"/>
-        </w:rPr>
-        <w:t>应用程序的关闭</w:t>
-      </w:r>
-    </w:p>
-    <w:p>
-      <w:pPr>
-        <w:pStyle w:val="a"/>
-      </w:pPr>
-      <w:r>
-        <w:rPr>
-          <w:rFonts w:hint="eastAsia"/>
-        </w:rPr>
-        <w:t>显示初始化界面</w:t>
-      </w:r>
-    </w:p>
-    <w:p>
-      <w:pPr>
-        <w:pStyle w:val="a"/>
-      </w:pPr>
-      <w:r>
-        <w:rPr>
-          <w:rFonts w:hint="eastAsia"/>
-        </w:rPr>
-        <w:t>处理命令行参数</w:t>
-      </w:r>
-    </w:p>
-    <w:p>
-      <w:pPr>
-        <w:pStyle w:val="a"/>
-      </w:pPr>
-      <w:r>
-        <w:rPr>
-          <w:rFonts w:hint="eastAsia"/>
-        </w:rPr>
-        <w:t>实现窗口的访问和交互</w:t>
-      </w:r>
-    </w:p>
-    <w:p>
-      <w:pPr>
-        <w:pStyle w:val="a"/>
-      </w:pPr>
-      <w:r>
-        <w:rPr>
-          <w:rFonts w:hint="eastAsia"/>
-        </w:rPr>
-        <w:t>制作单实例应用程序</w:t>
-      </w:r>
-    </w:p>
-    <w:p>
-      <w:pPr>
-        <w:pStyle w:val="a0"/>
-      </w:pPr>
-      <w:r>
-        <w:rPr>
-          <w:rFonts w:hint="eastAsia"/>
-        </w:rPr>
-        <w:t>控制W</w:t>
-      </w:r>
-      <w:r>
-        <w:t>PF</w:t>
-      </w:r>
-      <w:r>
-        <w:rPr>
-          <w:rFonts w:hint="eastAsia"/>
-        </w:rPr>
-        <w:t>应用程序的启动</w:t>
-      </w:r>
-    </w:p>
-    <w:p>
-      <w:pPr>
-        <w:pStyle w:val="a"/>
+        <w:pStyle w:val="2"/>
       </w:pPr>
       <w:r>
         <w:rPr>
@@ -298,7 +322,7 @@
           <w:ilvl w:val="0"/>
           <w:numId w:val="0"/>
         </w:numPr>
-        <w:ind w:left="840"/>
+        <w:ind w:left="840" w:right="210"/>
       </w:pPr>
       <w:r>
         <w:rPr>
@@ -359,7 +383,7 @@
           <w:ilvl w:val="0"/>
           <w:numId w:val="0"/>
         </w:numPr>
-        <w:ind w:left="840"/>
+        <w:ind w:left="840" w:right="210"/>
       </w:pPr>
       <w:r>
         <w:rPr>
@@ -416,7 +440,7 @@
           <w:ilvl w:val="0"/>
           <w:numId w:val="0"/>
         </w:numPr>
-        <w:ind w:left="840"/>
+        <w:ind w:left="840" w:right="210"/>
       </w:pPr>
       <w:r>
         <w:t>App.xaml</w:t>
@@ -475,7 +499,7 @@
     </w:p>
     <w:p>
       <w:pPr>
-        <w:pStyle w:val="af0"/>
+        <w:pStyle w:val="af1"/>
       </w:pPr>
       <w:r>
         <w:lastRenderedPageBreak/>
@@ -484,7 +508,7 @@
     </w:p>
     <w:p>
       <w:pPr>
-        <w:pStyle w:val="af0"/>
+        <w:pStyle w:val="af1"/>
         <w:ind w:left="0"/>
       </w:pPr>
       <w:r>
@@ -493,7 +517,7 @@
     </w:p>
     <w:p>
       <w:pPr>
-        <w:pStyle w:val="af0"/>
+        <w:pStyle w:val="af1"/>
       </w:pPr>
       <w:r>
         <w:t xml:space="preserve">             xmlns:x="http://schemas.microsoft.com/winfx/2006/xaml"</w:t>
@@ -501,7 +525,7 @@
     </w:p>
     <w:p>
       <w:pPr>
-        <w:pStyle w:val="af0"/>
+        <w:pStyle w:val="af1"/>
       </w:pPr>
       <w:r>
         <w:t xml:space="preserve">             xmlns:local="clr-namespace:MyWpfApp"</w:t>
@@ -509,7 +533,7 @@
     </w:p>
     <w:p>
       <w:pPr>
-        <w:pStyle w:val="af0"/>
+        <w:pStyle w:val="af1"/>
       </w:pPr>
       <w:r>
         <w:t xml:space="preserve">             StartupUri="MainWindow.xaml"&gt;</w:t>
@@ -517,10 +541,7 @@
     </w:p>
     <w:p>
       <w:pPr>
-        <w:pStyle w:val="af0"/>
-        <w:rPr>
-          <w:rFonts w:hint="eastAsia"/>
-        </w:rPr>
+        <w:pStyle w:val="af1"/>
       </w:pPr>
       <w:r>
         <w:t xml:space="preserve">    &lt;Application.Resources&gt;</w:t>
@@ -528,7 +549,7 @@
     </w:p>
     <w:p>
       <w:pPr>
-        <w:pStyle w:val="af0"/>
+        <w:pStyle w:val="af1"/>
       </w:pPr>
       <w:r>
         <w:t xml:space="preserve">    &lt;/Application.Resources&gt;</w:t>
@@ -536,7 +557,7 @@
     </w:p>
     <w:p>
       <w:pPr>
-        <w:pStyle w:val="af0"/>
+        <w:pStyle w:val="af1"/>
       </w:pPr>
       <w:r>
         <w:t>&lt;/Application&gt;</w:t>
@@ -544,7 +565,7 @@
     </w:p>
     <w:p>
       <w:pPr>
-        <w:pStyle w:val="af2"/>
+        <w:pStyle w:val="af3"/>
       </w:pPr>
       <w:r>
         <w:rPr>
@@ -651,10 +672,7 @@
     </w:p>
     <w:p>
       <w:pPr>
-        <w:pStyle w:val="af2"/>
-        <w:rPr>
-          <w:rFonts w:hint="eastAsia"/>
-        </w:rPr>
+        <w:pStyle w:val="af3"/>
       </w:pPr>
       <w:r>
         <w:rPr>
@@ -705,7 +723,7 @@
     </w:p>
     <w:p>
       <w:pPr>
-        <w:pStyle w:val="af2"/>
+        <w:pStyle w:val="af3"/>
       </w:pPr>
       <w:r>
         <w:rPr>
@@ -716,7 +734,7 @@
     </w:p>
     <w:p>
       <w:pPr>
-        <w:pStyle w:val="af0"/>
+        <w:pStyle w:val="af1"/>
       </w:pPr>
       <w:r>
         <w:t>namespace MyWpfApp</w:t>
@@ -724,7 +742,7 @@
     </w:p>
     <w:p>
       <w:pPr>
-        <w:pStyle w:val="af0"/>
+        <w:pStyle w:val="af1"/>
       </w:pPr>
       <w:r>
         <w:t>{</w:t>
@@ -732,7 +750,7 @@
     </w:p>
     <w:p>
       <w:pPr>
-        <w:pStyle w:val="af0"/>
+        <w:pStyle w:val="af1"/>
       </w:pPr>
       <w:r>
         <w:t xml:space="preserve">    /// &lt;summary&gt;</w:t>
@@ -740,7 +758,7 @@
     </w:p>
     <w:p>
       <w:pPr>
-        <w:pStyle w:val="af0"/>
+        <w:pStyle w:val="af1"/>
       </w:pPr>
       <w:r>
         <w:t xml:space="preserve">    /// App.xaml </w:t>
@@ -754,7 +772,7 @@
     </w:p>
     <w:p>
       <w:pPr>
-        <w:pStyle w:val="af0"/>
+        <w:pStyle w:val="af1"/>
       </w:pPr>
       <w:r>
         <w:t xml:space="preserve">    /// &lt;/summary&gt;</w:t>
@@ -762,7 +780,7 @@
     </w:p>
     <w:p>
       <w:pPr>
-        <w:pStyle w:val="af0"/>
+        <w:pStyle w:val="af1"/>
       </w:pPr>
       <w:r>
         <w:t xml:space="preserve">    public partial class App : Application</w:t>
@@ -770,7 +788,7 @@
     </w:p>
     <w:p>
       <w:pPr>
-        <w:pStyle w:val="af0"/>
+        <w:pStyle w:val="af1"/>
       </w:pPr>
       <w:r>
         <w:t xml:space="preserve">    {</w:t>
@@ -778,7 +796,7 @@
     </w:p>
     <w:p>
       <w:pPr>
-        <w:pStyle w:val="af0"/>
+        <w:pStyle w:val="af1"/>
       </w:pPr>
       <w:r>
         <w:t xml:space="preserve">    }</w:t>
@@ -786,7 +804,7 @@
     </w:p>
     <w:p>
       <w:pPr>
-        <w:pStyle w:val="af0"/>
+        <w:pStyle w:val="af1"/>
       </w:pPr>
       <w:r>
         <w:t>}</w:t>
@@ -794,7 +812,7 @@
     </w:p>
     <w:p>
       <w:pPr>
-        <w:pStyle w:val="af2"/>
+        <w:pStyle w:val="af3"/>
       </w:pPr>
       <w:r>
         <w:rPr>
@@ -820,7 +838,7 @@
     </w:p>
     <w:p>
       <w:pPr>
-        <w:pStyle w:val="af2"/>
+        <w:pStyle w:val="af3"/>
       </w:pPr>
       <w:r>
         <w:rPr>
@@ -865,7 +883,7 @@
     </w:p>
     <w:p>
       <w:pPr>
-        <w:pStyle w:val="af0"/>
+        <w:pStyle w:val="af1"/>
       </w:pPr>
       <w:r>
         <w:t>StartupUri="MainWindow.xaml"</w:t>
@@ -873,10 +891,7 @@
     </w:p>
     <w:p>
       <w:pPr>
-        <w:pStyle w:val="af2"/>
-        <w:rPr>
-          <w:rFonts w:hint="eastAsia"/>
-        </w:rPr>
+        <w:pStyle w:val="af3"/>
       </w:pPr>
       <w:r>
         <w:rPr>
@@ -944,7 +959,7 @@
     </w:p>
     <w:p>
       <w:pPr>
-        <w:pStyle w:val="a"/>
+        <w:pStyle w:val="2"/>
       </w:pPr>
       <w:r>
         <w:rPr>
@@ -955,7 +970,18 @@
     </w:p>
     <w:p>
       <w:pPr>
-        <w:pStyle w:val="a0"/>
+        <w:pStyle w:val="af3"/>
+      </w:pPr>
+      <w:r>
+        <w:rPr>
+          <w:rFonts w:hint="eastAsia"/>
+        </w:rPr>
+        <w:t>详见本章最后一节“制作单实例应用程序”。</w:t>
+      </w:r>
+    </w:p>
+    <w:p>
+      <w:pPr>
+        <w:pStyle w:val="1"/>
       </w:pPr>
       <w:r>
         <w:rPr>
@@ -1079,8 +1105,9 @@
         <w:pStyle w:val="a"/>
         <w:numPr>
           <w:ilvl w:val="0"/>
-          <w:numId w:val="11"/>
+          <w:numId w:val="16"/>
         </w:numPr>
+        <w:ind w:right="210"/>
       </w:pPr>
       <w:r>
         <w:t>OnLastWindowClose</w:t>
@@ -1088,10 +1115,7 @@
     </w:p>
     <w:p>
       <w:pPr>
-        <w:pStyle w:val="af2"/>
-        <w:rPr>
-          <w:rFonts w:hint="eastAsia"/>
-        </w:rPr>
+        <w:pStyle w:val="af3"/>
       </w:pPr>
       <w:r>
         <w:rPr>
@@ -1162,8 +1186,9 @@
         <w:pStyle w:val="a"/>
         <w:numPr>
           <w:ilvl w:val="0"/>
-          <w:numId w:val="11"/>
+          <w:numId w:val="16"/>
         </w:numPr>
+        <w:ind w:right="210"/>
       </w:pPr>
       <w:r>
         <w:t>OnMainWindowClose</w:t>
@@ -1171,10 +1196,7 @@
     </w:p>
     <w:p>
       <w:pPr>
-        <w:pStyle w:val="af2"/>
-        <w:rPr>
-          <w:rFonts w:hint="eastAsia"/>
-        </w:rPr>
+        <w:pStyle w:val="af3"/>
       </w:pPr>
       <w:r>
         <w:rPr>
@@ -1218,8 +1240,9 @@
         <w:pStyle w:val="a"/>
         <w:numPr>
           <w:ilvl w:val="0"/>
-          <w:numId w:val="11"/>
+          <w:numId w:val="16"/>
         </w:numPr>
+        <w:ind w:right="210"/>
       </w:pPr>
       <w:r>
         <w:t>OnExplicitShutdown</w:t>
@@ -1227,10 +1250,7 @@
     </w:p>
     <w:p>
       <w:pPr>
-        <w:pStyle w:val="af2"/>
-        <w:rPr>
-          <w:rFonts w:hint="eastAsia"/>
-        </w:rPr>
+        <w:pStyle w:val="af3"/>
       </w:pPr>
       <w:r>
         <w:rPr>
@@ -1265,12 +1285,13 @@
     </w:p>
     <w:p>
       <w:pPr>
-        <w:pStyle w:val="a"/>
-      </w:pPr>
-      <w:r>
-        <w:rPr>
-          <w:rFonts w:hint="eastAsia"/>
-        </w:rPr>
+        <w:pStyle w:val="2"/>
+      </w:pPr>
+      <w:r>
+        <w:rPr>
+          <w:rFonts w:hint="eastAsia"/>
+        </w:rPr>
+        <w:lastRenderedPageBreak/>
         <w:t>通过</w:t>
       </w:r>
       <w:r>
@@ -1290,10 +1311,7 @@
           <w:ilvl w:val="0"/>
           <w:numId w:val="0"/>
         </w:numPr>
-        <w:ind w:left="840"/>
-        <w:rPr>
-          <w:rFonts w:hint="eastAsia"/>
-        </w:rPr>
+        <w:ind w:left="840" w:right="210"/>
       </w:pPr>
       <w:r>
         <w:rPr>
@@ -1319,65 +1337,442 @@
     </w:p>
     <w:p>
       <w:pPr>
-        <w:pStyle w:val="af0"/>
-      </w:pPr>
-      <w:r>
+        <w:pStyle w:val="af1"/>
+      </w:pPr>
+      <w:r>
+        <w:t xml:space="preserve">&lt;Application </w:t>
+      </w:r>
+      <w:r>
+        <w:t>…</w:t>
+      </w:r>
+      <w:r>
+        <w:rPr>
+          <w:rFonts w:hint="eastAsia"/>
+        </w:rPr>
+        <w:t xml:space="preserve"> </w:t>
+      </w:r>
+    </w:p>
+    <w:p>
+      <w:pPr>
+        <w:pStyle w:val="af1"/>
+        <w:ind w:firstLineChars="200" w:firstLine="420"/>
+      </w:pPr>
+      <w:r>
+        <w:t>ShutdownMode="OnMainWindowClose"&gt;</w:t>
+      </w:r>
+    </w:p>
+    <w:p>
+      <w:pPr>
+        <w:pStyle w:val="af1"/>
+      </w:pPr>
+      <w:r>
+        <w:t>&lt;/Application&gt;</w:t>
+      </w:r>
+    </w:p>
+    <w:p>
+      <w:pPr>
+        <w:pStyle w:val="2"/>
+      </w:pPr>
+      <w:r>
+        <w:rPr>
+          <w:rFonts w:hint="eastAsia"/>
+        </w:rPr>
+        <w:t>通过代码指定程序关闭的模式</w:t>
+      </w:r>
+    </w:p>
+    <w:p>
+      <w:pPr>
+        <w:pStyle w:val="af3"/>
+      </w:pPr>
+      <w:r>
+        <w:rPr>
+          <w:rFonts w:hint="eastAsia"/>
+        </w:rPr>
+        <w:t>详见本章最后一节“制作单实例应用程序”。</w:t>
+      </w:r>
+    </w:p>
+    <w:p>
+      <w:pPr>
+        <w:pStyle w:val="1"/>
+      </w:pPr>
+      <w:r>
+        <w:rPr>
+          <w:rFonts w:hint="eastAsia"/>
+        </w:rPr>
+        <w:t>显示初始化界面</w:t>
+      </w:r>
+    </w:p>
+    <w:p>
+      <w:pPr>
+        <w:pStyle w:val="af6"/>
+      </w:pPr>
+      <w:r>
+        <w:rPr>
+          <w:rFonts w:hint="eastAsia"/>
+        </w:rPr>
+        <w:t>W</w:t>
+      </w:r>
+      <w:r>
+        <w:t>PF</w:t>
+      </w:r>
+      <w:r>
+        <w:rPr>
+          <w:rFonts w:hint="eastAsia"/>
+        </w:rPr>
+        <w:t>应用程序在启动时，会有延迟现象，这是由C</w:t>
+      </w:r>
+      <w:r>
+        <w:t>LR</w:t>
+      </w:r>
+      <w:r>
+        <w:rPr>
+          <w:rFonts w:hint="eastAsia"/>
+        </w:rPr>
+        <w:t>初始化.</w:t>
+      </w:r>
+      <w:r>
+        <w:t>NET</w:t>
+      </w:r>
+      <w:r>
+        <w:rPr>
+          <w:rFonts w:hint="eastAsia"/>
+        </w:rPr>
+        <w:t>环境导致。如果需要在出现主窗体前的延迟阶段显示初始化界面，可以按如下两个简单步骤实现:</w:t>
+      </w:r>
+    </w:p>
+    <w:p>
+      <w:pPr>
+        <w:pStyle w:val="2"/>
+      </w:pPr>
+      <w:r>
+        <w:rPr>
+          <w:rFonts w:hint="eastAsia"/>
+        </w:rPr>
+        <w:t>为项目添加图像文件</w:t>
+      </w:r>
+    </w:p>
+    <w:p>
+      <w:pPr>
+        <w:pStyle w:val="af3"/>
+      </w:pPr>
+      <w:r>
+        <w:rPr>
+          <w:rFonts w:hint="eastAsia"/>
+        </w:rPr>
+        <w:t>通常图像文件格式为.</w:t>
+      </w:r>
+      <w:r>
+        <w:t>bmp</w:t>
+      </w:r>
+      <w:r>
+        <w:rPr>
+          <w:rFonts w:hint="eastAsia"/>
+        </w:rPr>
+        <w:t>、.</w:t>
+      </w:r>
+      <w:r>
+        <w:t>png</w:t>
+      </w:r>
+      <w:r>
+        <w:rPr>
+          <w:rFonts w:hint="eastAsia"/>
+        </w:rPr>
+        <w:t>或者.</w:t>
+      </w:r>
+      <w:r>
+        <w:t>jpg</w:t>
+      </w:r>
+      <w:r>
+        <w:rPr>
+          <w:rFonts w:hint="eastAsia"/>
+        </w:rPr>
+        <w:t>。</w:t>
+      </w:r>
+    </w:p>
+    <w:p>
+      <w:pPr>
+        <w:pStyle w:val="2"/>
+      </w:pPr>
+      <w:r>
+        <w:rPr>
+          <w:rFonts w:hint="eastAsia"/>
+        </w:rPr>
+        <w:t>修改图像文件的Build</w:t>
+      </w:r>
+      <w:r>
+        <w:t xml:space="preserve"> Action</w:t>
+      </w:r>
+      <w:r>
+        <w:rPr>
+          <w:rFonts w:hint="eastAsia"/>
+        </w:rPr>
+        <w:t>属性</w:t>
+      </w:r>
+    </w:p>
+    <w:p>
+      <w:pPr>
+        <w:pStyle w:val="af3"/>
+      </w:pPr>
+      <w:r>
+        <w:rPr>
+          <w:rFonts w:hint="eastAsia"/>
+        </w:rPr>
+        <w:t>在S</w:t>
+      </w:r>
+      <w:r>
+        <w:t>olution</w:t>
+      </w:r>
+      <w:r>
+        <w:t xml:space="preserve"> Explorer</w:t>
+      </w:r>
+      <w:r>
+        <w:rPr>
+          <w:rFonts w:hint="eastAsia"/>
+        </w:rPr>
+        <w:t>中将图像文件的Build</w:t>
+      </w:r>
+      <w:r>
+        <w:t xml:space="preserve"> Action</w:t>
+      </w:r>
+      <w:r>
+        <w:rPr>
+          <w:rFonts w:hint="eastAsia"/>
+        </w:rPr>
+        <w:t>属性设置为S</w:t>
+      </w:r>
+      <w:r>
+        <w:t>plashScreen</w:t>
+      </w:r>
+      <w:r>
+        <w:rPr>
+          <w:rFonts w:hint="eastAsia"/>
+        </w:rPr>
+        <w:t>。</w:t>
+      </w:r>
+    </w:p>
+    <w:p>
+      <w:pPr>
+        <w:pStyle w:val="af6"/>
+      </w:pPr>
+      <w:r>
+        <w:rPr>
+          <w:rFonts w:hint="eastAsia"/>
+        </w:rPr>
+        <w:t>当然，这种简单的配置无法实现对初始化界面的大小设置和边框设置，也无法修改初始化界面的褪去时间（默认为500毫秒）。</w:t>
+      </w:r>
+    </w:p>
+    <w:p>
+      <w:pPr>
+        <w:pStyle w:val="1"/>
+      </w:pPr>
+      <w:r>
+        <w:rPr>
+          <w:rFonts w:hint="eastAsia"/>
+        </w:rPr>
+        <w:t>处理命令行参数</w:t>
+      </w:r>
+    </w:p>
+    <w:p>
+      <w:pPr>
+        <w:pStyle w:val="af6"/>
+      </w:pPr>
+      <w:r>
+        <w:rPr>
+          <w:rFonts w:hint="eastAsia"/>
+        </w:rPr>
+        <w:t>为了能够处理命令行参数，需要响应A</w:t>
+      </w:r>
+      <w:r>
+        <w:t>pplication.Startup</w:t>
+      </w:r>
+      <w:r>
+        <w:rPr>
+          <w:rFonts w:hint="eastAsia"/>
+        </w:rPr>
+        <w:t>事件。命令行参数是由事件参数Start</w:t>
+      </w:r>
+      <w:r>
+        <w:t>upEventArgs</w:t>
+      </w:r>
+      <w:r>
+        <w:rPr>
+          <w:rFonts w:hint="eastAsia"/>
+        </w:rPr>
+        <w:t>的属性Ar</w:t>
+      </w:r>
+      <w:r>
+        <w:t>gs</w:t>
+      </w:r>
+      <w:r>
+        <w:rPr>
+          <w:rFonts w:hint="eastAsia"/>
+        </w:rPr>
+        <w:t>提供。</w:t>
+      </w:r>
+    </w:p>
+    <w:p>
+      <w:pPr>
+        <w:pStyle w:val="2"/>
+      </w:pPr>
+      <w:r>
+        <w:rPr>
+          <w:rFonts w:hint="eastAsia"/>
+        </w:rPr>
+        <w:t>修改A</w:t>
+      </w:r>
+      <w:r>
+        <w:t>pp.xaml</w:t>
+      </w:r>
+      <w:r>
+        <w:rPr>
+          <w:rFonts w:hint="eastAsia"/>
+        </w:rPr>
+        <w:t>文件</w:t>
+      </w:r>
+      <w:r>
+        <w:rPr>
+          <w:rFonts w:hint="eastAsia"/>
+        </w:rPr>
+        <w:t xml:space="preserve"> </w:t>
+      </w:r>
+    </w:p>
+    <w:p>
+      <w:pPr>
+        <w:pStyle w:val="af3"/>
+      </w:pPr>
+      <w:r>
+        <w:rPr>
+          <w:rFonts w:hint="eastAsia"/>
+        </w:rPr>
+        <w:t>关联</w:t>
+      </w:r>
+      <w:r>
+        <w:t>Startup</w:t>
+      </w:r>
+      <w:r>
+        <w:rPr>
+          <w:rFonts w:hint="eastAsia"/>
+        </w:rPr>
+        <w:t>事件的后台代码：</w:t>
+      </w:r>
+    </w:p>
+    <w:p>
+      <w:pPr>
+        <w:pStyle w:val="af1"/>
+      </w:pPr>
+      <w:r>
+        <w:t xml:space="preserve">&lt;Application </w:t>
+      </w:r>
+      <w:r>
+        <w:t>…</w:t>
+      </w:r>
+      <w:r>
+        <w:t xml:space="preserve"> Startup="Application_Startup"&gt;</w:t>
+      </w:r>
+      <w:r>
+        <w:t xml:space="preserve"> </w:t>
+      </w:r>
+    </w:p>
+    <w:p>
+      <w:pPr>
+        <w:pStyle w:val="2"/>
+      </w:pPr>
+      <w:r>
+        <w:rPr>
+          <w:rFonts w:hint="eastAsia"/>
+        </w:rPr>
         <w:lastRenderedPageBreak/>
-        <w:t xml:space="preserve">&lt;Application </w:t>
-      </w:r>
-      <w:r>
-        <w:t>…</w:t>
-      </w:r>
-      <w:r>
-        <w:rPr>
-          <w:rFonts w:hint="eastAsia"/>
-        </w:rPr>
-        <w:t xml:space="preserve"> </w:t>
-      </w:r>
-    </w:p>
-    <w:p>
-      <w:pPr>
-        <w:pStyle w:val="af0"/>
-        <w:ind w:firstLineChars="200" w:firstLine="420"/>
-        <w:rPr>
-          <w:rFonts w:hint="eastAsia"/>
-        </w:rPr>
-      </w:pPr>
-      <w:r>
-        <w:t>ShutdownMode="OnMainWindowClose"&gt;</w:t>
-      </w:r>
-    </w:p>
-    <w:p>
-      <w:pPr>
-        <w:pStyle w:val="af0"/>
-        <w:rPr>
-          <w:rFonts w:hint="eastAsia"/>
-        </w:rPr>
-      </w:pPr>
-      <w:r>
-        <w:t>&lt;/Application&gt;</w:t>
-      </w:r>
-    </w:p>
-    <w:p>
-      <w:pPr>
-        <w:pStyle w:val="a"/>
-      </w:pPr>
-      <w:r>
-        <w:rPr>
-          <w:rFonts w:hint="eastAsia"/>
-        </w:rPr>
-        <w:t>通过代码指定程序关闭的模式</w:t>
-      </w:r>
-    </w:p>
-    <w:p>
-      <w:pPr>
-        <w:pStyle w:val="a0"/>
-      </w:pPr>
-      <w:r>
-        <w:rPr>
-          <w:rFonts w:hint="eastAsia"/>
-        </w:rPr>
-        <w:t>显示初始化界面</w:t>
+        <w:t>修改A</w:t>
+      </w:r>
+      <w:r>
+        <w:t>pp.xaml.cs</w:t>
+      </w:r>
+      <w:r>
+        <w:rPr>
+          <w:rFonts w:hint="eastAsia"/>
+        </w:rPr>
+        <w:t>文件</w:t>
+      </w:r>
+    </w:p>
+    <w:p>
+      <w:pPr>
+        <w:pStyle w:val="af3"/>
+      </w:pPr>
+      <w:r>
+        <w:rPr>
+          <w:rFonts w:hint="eastAsia"/>
+        </w:rPr>
+        <w:t>在Start</w:t>
+      </w:r>
+      <w:r>
+        <w:t>upEventArgs</w:t>
+      </w:r>
+      <w:r>
+        <w:rPr>
+          <w:rFonts w:hint="eastAsia"/>
+        </w:rPr>
+        <w:t>事件委托的方法中操作命令行参数：</w:t>
+      </w:r>
+    </w:p>
+    <w:p>
+      <w:pPr>
+        <w:pStyle w:val="af1"/>
+      </w:pPr>
+      <w:r>
+        <w:t>private void Application_Startup(object sender, StartupEventArgs e)</w:t>
+      </w:r>
+    </w:p>
+    <w:p>
+      <w:pPr>
+        <w:pStyle w:val="af1"/>
+        <w:ind w:left="0"/>
+      </w:pPr>
+      <w:r>
+        <w:t xml:space="preserve">        {</w:t>
+      </w:r>
+    </w:p>
+    <w:p>
+      <w:pPr>
+        <w:pStyle w:val="af1"/>
+        <w:ind w:left="0"/>
+      </w:pPr>
+      <w:r>
+        <w:t xml:space="preserve">            //</w:t>
+      </w:r>
+      <w:r>
+        <w:rPr>
+          <w:rFonts w:hint="eastAsia"/>
+        </w:rPr>
+        <w:t>读取命令行参数的字符串数组</w:t>
+      </w:r>
+    </w:p>
+    <w:p>
+      <w:pPr>
+        <w:pStyle w:val="af1"/>
+        <w:ind w:left="0"/>
+      </w:pPr>
+      <w:r>
+        <w:t xml:space="preserve">            string[] args = e.Args;</w:t>
+      </w:r>
+    </w:p>
+    <w:p>
+      <w:pPr>
+        <w:pStyle w:val="af1"/>
+        <w:ind w:left="0"/>
+      </w:pPr>
+      <w:r>
+        <w:t xml:space="preserve">        }</w:t>
+      </w:r>
+    </w:p>
+    <w:p>
+      <w:pPr>
+        <w:pStyle w:val="1"/>
+      </w:pPr>
+      <w:r>
+        <w:rPr>
+          <w:rFonts w:hint="eastAsia"/>
+        </w:rPr>
+        <w:t>实现窗口的访问和交互</w:t>
       </w:r>
     </w:p>
     <w:p>
@@ -1385,10 +1780,154 @@
         <w:pStyle w:val="af6"/>
       </w:pPr>
       <w:r>
-        <w:rPr>
-          <w:rFonts w:hint="eastAsia"/>
-        </w:rPr>
-        <w:t>W</w:t>
+        <w:t>WPF通过</w:t>
+      </w:r>
+      <w:r>
+        <w:rPr>
+          <w:rFonts w:hint="eastAsia"/>
+        </w:rPr>
+        <w:t>全局的</w:t>
+      </w:r>
+      <w:r>
+        <w:t>静态对象</w:t>
+      </w:r>
+      <w:r>
+        <w:rPr>
+          <w:rFonts w:hint="eastAsia"/>
+        </w:rPr>
+        <w:t>App</w:t>
+      </w:r>
+      <w:r>
+        <w:t>lication</w:t>
+      </w:r>
+      <w:r>
+        <w:rPr>
+          <w:rFonts w:hint="eastAsia"/>
+        </w:rPr>
+        <w:t>引用</w:t>
+      </w:r>
+      <w:r>
+        <w:rPr>
+          <w:rFonts w:hint="eastAsia"/>
+        </w:rPr>
+        <w:t>A</w:t>
+      </w:r>
+      <w:r>
+        <w:t>pplication实例对象</w:t>
+      </w:r>
+      <w:r>
+        <w:rPr>
+          <w:rFonts w:hint="eastAsia"/>
+        </w:rPr>
+        <w:t>。可以通过操作A</w:t>
+      </w:r>
+      <w:r>
+        <w:t>pplication</w:t>
+      </w:r>
+      <w:r>
+        <w:rPr>
+          <w:rFonts w:hint="eastAsia"/>
+        </w:rPr>
+        <w:t>实例对象访问任意窗口：</w:t>
+      </w:r>
+    </w:p>
+    <w:p>
+      <w:pPr>
+        <w:pStyle w:val="2"/>
+      </w:pPr>
+      <w:r>
+        <w:rPr>
+          <w:rFonts w:hint="eastAsia"/>
+        </w:rPr>
+        <w:t>访问主窗口</w:t>
+      </w:r>
+    </w:p>
+    <w:p>
+      <w:pPr>
+        <w:pStyle w:val="af3"/>
+      </w:pPr>
+      <w:r>
+        <w:rPr>
+          <w:rFonts w:hint="eastAsia"/>
+        </w:rPr>
+        <w:t>通过A</w:t>
+      </w:r>
+      <w:r>
+        <w:t>pplication.Current.MainWindow</w:t>
+      </w:r>
+      <w:r>
+        <w:rPr>
+          <w:rFonts w:hint="eastAsia"/>
+        </w:rPr>
+        <w:t>属性访问主窗口</w:t>
+      </w:r>
+      <w:r>
+        <w:rPr>
+          <w:rFonts w:hint="eastAsia"/>
+        </w:rPr>
+        <w:t>，该主窗口可以是已关闭的窗口。</w:t>
+      </w:r>
+    </w:p>
+    <w:p>
+      <w:pPr>
+        <w:pStyle w:val="2"/>
+      </w:pPr>
+      <w:r>
+        <w:rPr>
+          <w:rFonts w:hint="eastAsia"/>
+        </w:rPr>
+        <w:t>访问当前仍然处于打开状态的所有窗口</w:t>
+      </w:r>
+    </w:p>
+    <w:p>
+      <w:pPr>
+        <w:pStyle w:val="af3"/>
+      </w:pPr>
+      <w:r>
+        <w:rPr>
+          <w:rFonts w:hint="eastAsia"/>
+        </w:rPr>
+        <w:t>通过A</w:t>
+      </w:r>
+      <w:r>
+        <w:t>pplication.Current.Window</w:t>
+      </w:r>
+      <w:r>
+        <w:rPr>
+          <w:rFonts w:hint="eastAsia"/>
+        </w:rPr>
+        <w:t>s属性访问所有打开的窗口。</w:t>
+      </w:r>
+    </w:p>
+    <w:p>
+      <w:pPr>
+        <w:pStyle w:val="1"/>
+      </w:pPr>
+      <w:r>
+        <w:rPr>
+          <w:rFonts w:hint="eastAsia"/>
+        </w:rPr>
+        <w:t>制作单实例应用程序</w:t>
+      </w:r>
+    </w:p>
+    <w:p>
+      <w:pPr>
+        <w:pStyle w:val="af6"/>
+      </w:pPr>
+      <w:r>
+        <w:rPr>
+          <w:rFonts w:hint="eastAsia"/>
+        </w:rPr>
+        <w:t>单实例应用程序是指只能有一个A</w:t>
+      </w:r>
+      <w:r>
+        <w:t>pplication</w:t>
+      </w:r>
+      <w:r>
+        <w:rPr>
+          <w:rFonts w:hint="eastAsia"/>
+        </w:rPr>
+        <w:t>实例对象的应用程序。默认的W</w:t>
       </w:r>
       <w:r>
         <w:t>PF</w:t>
@@ -1397,68 +1936,199 @@
         <w:rPr>
           <w:rFonts w:hint="eastAsia"/>
         </w:rPr>
-        <w:t>应用程序在启动时，会有延迟现象，这是由C</w:t>
-      </w:r>
-      <w:r>
-        <w:t>LR</w:t>
-      </w:r>
-      <w:r>
-        <w:rPr>
-          <w:rFonts w:hint="eastAsia"/>
-        </w:rPr>
-        <w:t>初始化.</w:t>
-      </w:r>
-      <w:r>
-        <w:t>NET</w:t>
-      </w:r>
-      <w:r>
-        <w:rPr>
-          <w:rFonts w:hint="eastAsia"/>
-        </w:rPr>
-        <w:t>环境导致。如果需要在出现主窗体前的延迟阶段显示初始化界面，可以按如下两个简单步骤实现:</w:t>
-      </w:r>
-    </w:p>
-    <w:p>
-      <w:pPr>
-        <w:pStyle w:val="a"/>
-      </w:pPr>
-      <w:r>
-        <w:rPr>
-          <w:rFonts w:hint="eastAsia"/>
-        </w:rPr>
-        <w:t>为项目添加图像文件</w:t>
-      </w:r>
-    </w:p>
-    <w:p>
-      <w:pPr>
-        <w:pStyle w:val="af2"/>
-      </w:pPr>
-      <w:r>
-        <w:rPr>
-          <w:rFonts w:hint="eastAsia"/>
-        </w:rPr>
-        <w:t>通常图像文件格式为.</w:t>
-      </w:r>
-      <w:r>
-        <w:t>bmp</w:t>
-      </w:r>
-      <w:r>
-        <w:rPr>
-          <w:rFonts w:hint="eastAsia"/>
-        </w:rPr>
-        <w:t>、.</w:t>
-      </w:r>
-      <w:r>
-        <w:t>png</w:t>
-      </w:r>
-      <w:r>
-        <w:rPr>
-          <w:rFonts w:hint="eastAsia"/>
-        </w:rPr>
-        <w:t>或者.</w:t>
-      </w:r>
-      <w:r>
-        <w:t>jpg</w:t>
+        <w:t>应用程序不是单实例的应用程序。多次点击非单实例的应用程序的可执行文件，将创建多个相互独立的W</w:t>
+      </w:r>
+      <w:r>
+        <w:t>PF</w:t>
+      </w:r>
+      <w:r>
+        <w:rPr>
+          <w:rFonts w:hint="eastAsia"/>
+        </w:rPr>
+        <w:t>应用程序，即多个A</w:t>
+      </w:r>
+      <w:r>
+        <w:t>pplication</w:t>
+      </w:r>
+      <w:r>
+        <w:rPr>
+          <w:rFonts w:hint="eastAsia"/>
+        </w:rPr>
+        <w:t>对象。而单实例应用程序会检测A</w:t>
+      </w:r>
+      <w:r>
+        <w:t>pplication</w:t>
+      </w:r>
+      <w:r>
+        <w:rPr>
+          <w:rFonts w:hint="eastAsia"/>
+        </w:rPr>
+        <w:t>对象是否存在，若不存在，则创建新的A</w:t>
+      </w:r>
+      <w:r>
+        <w:t>pplication</w:t>
+      </w:r>
+      <w:r>
+        <w:rPr>
+          <w:rFonts w:hint="eastAsia"/>
+        </w:rPr>
+        <w:t>对象；否则，跳过创建A</w:t>
+      </w:r>
+      <w:r>
+        <w:t>pplication</w:t>
+      </w:r>
+      <w:r>
+        <w:rPr>
+          <w:rFonts w:hint="eastAsia"/>
+        </w:rPr>
+        <w:t>对象的步骤。</w:t>
+      </w:r>
+      <w:r>
+        <w:rPr>
+          <w:rFonts w:hint="eastAsia"/>
+        </w:rPr>
+        <w:t>对于基于文档的应用程序，创建单实例应用程序是非常合理的，如Word</w:t>
+      </w:r>
+      <w:r>
+        <w:rPr>
+          <w:rFonts w:hint="eastAsia"/>
+        </w:rPr>
+        <w:t>应用程序。</w:t>
+      </w:r>
+      <w:r>
+        <w:rPr>
+          <w:rFonts w:hint="eastAsia"/>
+        </w:rPr>
+        <w:t>下面介绍创建单实例的应用程序步骤：</w:t>
+      </w:r>
+    </w:p>
+    <w:p>
+      <w:pPr>
+        <w:pStyle w:val="2"/>
+      </w:pPr>
+      <w:r>
+        <w:rPr>
+          <w:rFonts w:hint="eastAsia"/>
+        </w:rPr>
+        <w:lastRenderedPageBreak/>
+        <w:t>添加Mi</w:t>
+      </w:r>
+      <w:r>
+        <w:t>crosoft.VisualBasic.dll</w:t>
+      </w:r>
+      <w:r>
+        <w:rPr>
+          <w:rFonts w:hint="eastAsia"/>
+        </w:rPr>
+        <w:t>程序集引用</w:t>
+      </w:r>
+    </w:p>
+    <w:p>
+      <w:pPr>
+        <w:pStyle w:val="af3"/>
+      </w:pPr>
+      <w:r>
+        <w:rPr>
+          <w:rFonts w:hint="eastAsia"/>
+        </w:rPr>
+        <w:t>因为W</w:t>
+      </w:r>
+      <w:r>
+        <w:t>PF</w:t>
+      </w:r>
+      <w:r>
+        <w:rPr>
+          <w:rFonts w:hint="eastAsia"/>
+        </w:rPr>
+        <w:t>本身没有创建单实例应用程序的功能集，因此通过包含该功能的V</w:t>
+      </w:r>
+      <w:r>
+        <w:t>B</w:t>
+      </w:r>
+      <w:r>
+        <w:rPr>
+          <w:rFonts w:hint="eastAsia"/>
+        </w:rPr>
+        <w:t>旧版本程序集Mi</w:t>
+      </w:r>
+      <w:r>
+        <w:t>crosoft.VisualBasic.dll</w:t>
+      </w:r>
+      <w:r>
+        <w:rPr>
+          <w:rFonts w:hint="eastAsia"/>
+        </w:rPr>
+        <w:t>实现这一目的。</w:t>
+      </w:r>
+    </w:p>
+    <w:p>
+      <w:pPr>
+        <w:pStyle w:val="2"/>
+      </w:pPr>
+      <w:r>
+        <w:rPr>
+          <w:rFonts w:hint="eastAsia"/>
+        </w:rPr>
+        <w:t>自定义A</w:t>
+      </w:r>
+      <w:r>
+        <w:t>pplication</w:t>
+      </w:r>
+      <w:r>
+        <w:rPr>
+          <w:rFonts w:hint="eastAsia"/>
+        </w:rPr>
+        <w:t>的单实例类型</w:t>
+      </w:r>
+    </w:p>
+    <w:p>
+      <w:pPr>
+        <w:pStyle w:val="af3"/>
+      </w:pPr>
+      <w:r>
+        <w:rPr>
+          <w:rFonts w:hint="eastAsia"/>
+        </w:rPr>
+        <w:t>单实例应用程序创建</w:t>
+      </w:r>
+      <w:r>
+        <w:t>A</w:t>
+      </w:r>
+      <w:r>
+        <w:rPr>
+          <w:rFonts w:hint="eastAsia"/>
+        </w:rPr>
+        <w:t>ppl</w:t>
+      </w:r>
+      <w:r>
+        <w:t>ication</w:t>
+      </w:r>
+      <w:r>
+        <w:rPr>
+          <w:rFonts w:hint="eastAsia"/>
+        </w:rPr>
+        <w:t>实例的简单方案是自定义一个继承自App</w:t>
+      </w:r>
+      <w:r>
+        <w:t>lication</w:t>
+      </w:r>
+      <w:r>
+        <w:rPr>
+          <w:rFonts w:hint="eastAsia"/>
+        </w:rPr>
+        <w:t>的类型，而不再使用X</w:t>
+      </w:r>
+      <w:r>
+        <w:t>AML</w:t>
+      </w:r>
+      <w:r>
+        <w:rPr>
+          <w:rFonts w:hint="eastAsia"/>
+        </w:rPr>
+        <w:t>文件里面定义的App</w:t>
+      </w:r>
+      <w:r>
+        <w:t>lication</w:t>
       </w:r>
       <w:r>
         <w:rPr>
@@ -1469,655 +2139,7 @@
     </w:p>
     <w:p>
       <w:pPr>
-        <w:pStyle w:val="a"/>
-      </w:pPr>
-      <w:r>
-        <w:rPr>
-          <w:rFonts w:hint="eastAsia"/>
-        </w:rPr>
-        <w:t>修改图像文件的Build</w:t>
-      </w:r>
-      <w:r>
-        <w:t xml:space="preserve"> Action</w:t>
-      </w:r>
-      <w:r>
-        <w:rPr>
-          <w:rFonts w:hint="eastAsia"/>
-        </w:rPr>
-        <w:t>属性</w:t>
-      </w:r>
-    </w:p>
-    <w:p>
-      <w:pPr>
-        <w:pStyle w:val="af2"/>
-      </w:pPr>
-      <w:r>
-        <w:rPr>
-          <w:rFonts w:hint="eastAsia"/>
-        </w:rPr>
-        <w:t>在S</w:t>
-      </w:r>
-      <w:r>
-        <w:t>olution</w:t>
-      </w:r>
-      <w:r>
-        <w:t xml:space="preserve"> Explorer</w:t>
-      </w:r>
-      <w:r>
-        <w:rPr>
-          <w:rFonts w:hint="eastAsia"/>
-        </w:rPr>
-        <w:t>中将图像文件的Build</w:t>
-      </w:r>
-      <w:r>
-        <w:t xml:space="preserve"> Action</w:t>
-      </w:r>
-      <w:r>
-        <w:rPr>
-          <w:rFonts w:hint="eastAsia"/>
-        </w:rPr>
-        <w:t>属性设置为S</w:t>
-      </w:r>
-      <w:r>
-        <w:t>plashScreen</w:t>
-      </w:r>
-      <w:r>
-        <w:rPr>
-          <w:rFonts w:hint="eastAsia"/>
-        </w:rPr>
-        <w:t>。</w:t>
-      </w:r>
-    </w:p>
-    <w:p>
-      <w:pPr>
-        <w:pStyle w:val="af6"/>
-      </w:pPr>
-      <w:r>
-        <w:rPr>
-          <w:rFonts w:hint="eastAsia"/>
-        </w:rPr>
-        <w:t>当然，这种简单的配置无法实现对初始化界面的大小设置和边框设置，也无法修改初始化界面的褪去时间（默认为500毫秒）。</w:t>
-      </w:r>
-    </w:p>
-    <w:p>
-      <w:pPr>
-        <w:pStyle w:val="a0"/>
-      </w:pPr>
-      <w:r>
-        <w:rPr>
-          <w:rFonts w:hint="eastAsia"/>
-        </w:rPr>
-        <w:t>处理命令行参数</w:t>
-      </w:r>
-    </w:p>
-    <w:p>
-      <w:pPr>
-        <w:pStyle w:val="af6"/>
-      </w:pPr>
-      <w:r>
-        <w:rPr>
-          <w:rFonts w:hint="eastAsia"/>
-        </w:rPr>
-        <w:t>为了能够处理命令行参数，需要响应A</w:t>
-      </w:r>
-      <w:r>
-        <w:t>pplication.Startup</w:t>
-      </w:r>
-      <w:r>
-        <w:rPr>
-          <w:rFonts w:hint="eastAsia"/>
-        </w:rPr>
-        <w:t>事件。命令行参数是由事件参数Start</w:t>
-      </w:r>
-      <w:r>
-        <w:t>upEventArgs</w:t>
-      </w:r>
-      <w:r>
-        <w:rPr>
-          <w:rFonts w:hint="eastAsia"/>
-        </w:rPr>
-        <w:t>的属性Ar</w:t>
-      </w:r>
-      <w:r>
-        <w:t>gs</w:t>
-      </w:r>
-      <w:r>
-        <w:rPr>
-          <w:rFonts w:hint="eastAsia"/>
-        </w:rPr>
-        <w:t>提供。</w:t>
-      </w:r>
-    </w:p>
-    <w:p>
-      <w:pPr>
-        <w:pStyle w:val="a"/>
-      </w:pPr>
-      <w:r>
-        <w:rPr>
-          <w:rFonts w:hint="eastAsia"/>
-        </w:rPr>
-        <w:t>修改A</w:t>
-      </w:r>
-      <w:r>
-        <w:t>pp.xaml</w:t>
-      </w:r>
-      <w:r>
-        <w:rPr>
-          <w:rFonts w:hint="eastAsia"/>
-        </w:rPr>
-        <w:t>文件</w:t>
-      </w:r>
-      <w:r>
-        <w:rPr>
-          <w:rFonts w:hint="eastAsia"/>
-        </w:rPr>
-        <w:t xml:space="preserve"> </w:t>
-      </w:r>
-    </w:p>
-    <w:p>
-      <w:pPr>
-        <w:pStyle w:val="af2"/>
-      </w:pPr>
-      <w:r>
-        <w:rPr>
-          <w:rFonts w:hint="eastAsia"/>
-        </w:rPr>
-        <w:t>关联</w:t>
-      </w:r>
-      <w:r>
-        <w:t>Startup</w:t>
-      </w:r>
-      <w:r>
-        <w:rPr>
-          <w:rFonts w:hint="eastAsia"/>
-        </w:rPr>
-        <w:t>事件的后台代码：</w:t>
-      </w:r>
-    </w:p>
-    <w:p>
-      <w:pPr>
-        <w:pStyle w:val="af0"/>
-      </w:pPr>
-      <w:r>
-        <w:t xml:space="preserve">&lt;Application </w:t>
-      </w:r>
-      <w:r>
-        <w:t>…</w:t>
-      </w:r>
-      <w:r>
-        <w:t xml:space="preserve"> Startup="Application_Startup"&gt;</w:t>
-      </w:r>
-      <w:r>
-        <w:t xml:space="preserve"> </w:t>
-      </w:r>
-    </w:p>
-    <w:p>
-      <w:pPr>
-        <w:pStyle w:val="a"/>
-      </w:pPr>
-      <w:r>
-        <w:rPr>
-          <w:rFonts w:hint="eastAsia"/>
-        </w:rPr>
-        <w:t>修改A</w:t>
-      </w:r>
-      <w:r>
-        <w:t>pp.xaml.cs</w:t>
-      </w:r>
-      <w:r>
-        <w:rPr>
-          <w:rFonts w:hint="eastAsia"/>
-        </w:rPr>
-        <w:t>文件</w:t>
-      </w:r>
-    </w:p>
-    <w:p>
-      <w:pPr>
-        <w:pStyle w:val="af2"/>
-      </w:pPr>
-      <w:r>
-        <w:rPr>
-          <w:rFonts w:hint="eastAsia"/>
-        </w:rPr>
-        <w:t>在Start</w:t>
-      </w:r>
-      <w:r>
-        <w:t>upEventArgs</w:t>
-      </w:r>
-      <w:r>
-        <w:rPr>
-          <w:rFonts w:hint="eastAsia"/>
-        </w:rPr>
-        <w:t>事件委托的方法中操作命令行参数：</w:t>
-      </w:r>
-    </w:p>
-    <w:p>
-      <w:pPr>
-        <w:pStyle w:val="af0"/>
-      </w:pPr>
-      <w:r>
-        <w:t>private void Application_Startup(object sender, StartupEventArgs e)</w:t>
-      </w:r>
-    </w:p>
-    <w:p>
-      <w:pPr>
-        <w:pStyle w:val="af0"/>
-        <w:ind w:left="0"/>
-      </w:pPr>
-      <w:r>
-        <w:t xml:space="preserve">        {</w:t>
-      </w:r>
-    </w:p>
-    <w:p>
-      <w:pPr>
-        <w:pStyle w:val="af0"/>
-        <w:ind w:left="0"/>
-      </w:pPr>
-      <w:r>
-        <w:lastRenderedPageBreak/>
-        <w:t xml:space="preserve">            //</w:t>
-      </w:r>
-      <w:r>
-        <w:rPr>
-          <w:rFonts w:hint="eastAsia"/>
-        </w:rPr>
-        <w:t>读取命令行参数的字符串数组</w:t>
-      </w:r>
-    </w:p>
-    <w:p>
-      <w:pPr>
-        <w:pStyle w:val="af0"/>
-        <w:ind w:left="0"/>
-      </w:pPr>
-      <w:r>
-        <w:t xml:space="preserve">            string[] args = e.Args;</w:t>
-      </w:r>
-    </w:p>
-    <w:p>
-      <w:pPr>
-        <w:pStyle w:val="af0"/>
-        <w:ind w:left="0"/>
-      </w:pPr>
-      <w:r>
-        <w:t xml:space="preserve">        }</w:t>
-      </w:r>
-    </w:p>
-    <w:p>
-      <w:pPr>
-        <w:pStyle w:val="a0"/>
-      </w:pPr>
-      <w:r>
-        <w:rPr>
-          <w:rFonts w:hint="eastAsia"/>
-        </w:rPr>
-        <w:t>实现窗口的访问和交互</w:t>
-      </w:r>
-    </w:p>
-    <w:p>
-      <w:pPr>
-        <w:pStyle w:val="af6"/>
-      </w:pPr>
-      <w:r>
-        <w:t>WPF通过</w:t>
-      </w:r>
-      <w:r>
-        <w:rPr>
-          <w:rFonts w:hint="eastAsia"/>
-        </w:rPr>
-        <w:t>全局的</w:t>
-      </w:r>
-      <w:r>
-        <w:t>静态对象</w:t>
-      </w:r>
-      <w:r>
-        <w:rPr>
-          <w:rFonts w:hint="eastAsia"/>
-        </w:rPr>
-        <w:t>App</w:t>
-      </w:r>
-      <w:r>
-        <w:t>lication</w:t>
-      </w:r>
-      <w:r>
-        <w:rPr>
-          <w:rFonts w:hint="eastAsia"/>
-        </w:rPr>
-        <w:t>引用</w:t>
-      </w:r>
-      <w:r>
-        <w:rPr>
-          <w:rFonts w:hint="eastAsia"/>
-        </w:rPr>
-        <w:t>A</w:t>
-      </w:r>
-      <w:r>
-        <w:t>pplication实例对象</w:t>
-      </w:r>
-      <w:r>
-        <w:rPr>
-          <w:rFonts w:hint="eastAsia"/>
-        </w:rPr>
-        <w:t>。可以通过操作A</w:t>
-      </w:r>
-      <w:r>
-        <w:t>pplication</w:t>
-      </w:r>
-      <w:r>
-        <w:rPr>
-          <w:rFonts w:hint="eastAsia"/>
-        </w:rPr>
-        <w:t>实例对象访问任意窗口：</w:t>
-      </w:r>
-    </w:p>
-    <w:p>
-      <w:pPr>
-        <w:pStyle w:val="a"/>
-      </w:pPr>
-      <w:r>
-        <w:rPr>
-          <w:rFonts w:hint="eastAsia"/>
-        </w:rPr>
-        <w:t>访问主窗口</w:t>
-      </w:r>
-    </w:p>
-    <w:p>
-      <w:pPr>
-        <w:pStyle w:val="af2"/>
-      </w:pPr>
-      <w:r>
-        <w:rPr>
-          <w:rFonts w:hint="eastAsia"/>
-        </w:rPr>
-        <w:t>通过A</w:t>
-      </w:r>
-      <w:r>
-        <w:t>pplication.Current.MainWindow</w:t>
-      </w:r>
-      <w:r>
-        <w:rPr>
-          <w:rFonts w:hint="eastAsia"/>
-        </w:rPr>
-        <w:t>属性访问主窗口</w:t>
-      </w:r>
-      <w:r>
-        <w:rPr>
-          <w:rFonts w:hint="eastAsia"/>
-        </w:rPr>
-        <w:t>，该主窗口可以是已关闭的窗口。</w:t>
-      </w:r>
-    </w:p>
-    <w:p>
-      <w:pPr>
-        <w:pStyle w:val="a"/>
-      </w:pPr>
-      <w:r>
-        <w:rPr>
-          <w:rFonts w:hint="eastAsia"/>
-        </w:rPr>
-        <w:t>访问当前仍然处于打开状态的所有窗口</w:t>
-      </w:r>
-    </w:p>
-    <w:p>
-      <w:pPr>
-        <w:pStyle w:val="af2"/>
-      </w:pPr>
-      <w:r>
-        <w:rPr>
-          <w:rFonts w:hint="eastAsia"/>
-        </w:rPr>
-        <w:t>通过A</w:t>
-      </w:r>
-      <w:r>
-        <w:t>pplication.Current.Window</w:t>
-      </w:r>
-      <w:r>
-        <w:rPr>
-          <w:rFonts w:hint="eastAsia"/>
-        </w:rPr>
-        <w:t>s属性访问所有打开的窗口。</w:t>
-      </w:r>
-    </w:p>
-    <w:p>
-      <w:pPr>
-        <w:pStyle w:val="a0"/>
-      </w:pPr>
-      <w:r>
-        <w:rPr>
-          <w:rFonts w:hint="eastAsia"/>
-        </w:rPr>
-        <w:t>制作单实例应用程序</w:t>
-      </w:r>
-    </w:p>
-    <w:p>
-      <w:pPr>
-        <w:pStyle w:val="af6"/>
-      </w:pPr>
-      <w:r>
-        <w:rPr>
-          <w:rFonts w:hint="eastAsia"/>
-        </w:rPr>
-        <w:t>单实例应用程序是指只能有一个A</w:t>
-      </w:r>
-      <w:r>
-        <w:t>pplication</w:t>
-      </w:r>
-      <w:r>
-        <w:rPr>
-          <w:rFonts w:hint="eastAsia"/>
-        </w:rPr>
-        <w:t>实例对象的应用程序。默认的W</w:t>
-      </w:r>
-      <w:r>
-        <w:t>PF</w:t>
-      </w:r>
-      <w:r>
-        <w:rPr>
-          <w:rFonts w:hint="eastAsia"/>
-        </w:rPr>
-        <w:t>应用程序不是单实例的应用程序。多次点击非单实例的应用程序的可执行文件，将创建多个相互独立的W</w:t>
-      </w:r>
-      <w:r>
-        <w:t>PF</w:t>
-      </w:r>
-      <w:r>
-        <w:rPr>
-          <w:rFonts w:hint="eastAsia"/>
-        </w:rPr>
-        <w:t>应用程序，即多个A</w:t>
-      </w:r>
-      <w:r>
-        <w:t>pplication</w:t>
-      </w:r>
-      <w:r>
-        <w:rPr>
-          <w:rFonts w:hint="eastAsia"/>
-        </w:rPr>
-        <w:t>对象。而单实例应用程序会检测A</w:t>
-      </w:r>
-      <w:r>
-        <w:t>pplication</w:t>
-      </w:r>
-      <w:r>
-        <w:rPr>
-          <w:rFonts w:hint="eastAsia"/>
-        </w:rPr>
-        <w:t>对象是否存在，若不存在，则创建新的A</w:t>
-      </w:r>
-      <w:r>
-        <w:t>pplication</w:t>
-      </w:r>
-      <w:r>
-        <w:rPr>
-          <w:rFonts w:hint="eastAsia"/>
-        </w:rPr>
-        <w:t>对象；否则，跳过创建A</w:t>
-      </w:r>
-      <w:r>
-        <w:t>pplication</w:t>
-      </w:r>
-      <w:r>
-        <w:rPr>
-          <w:rFonts w:hint="eastAsia"/>
-        </w:rPr>
-        <w:t>对象的步骤。</w:t>
-      </w:r>
-      <w:r>
-        <w:rPr>
-          <w:rFonts w:hint="eastAsia"/>
-        </w:rPr>
-        <w:t>对于基于文档的应用程序，创建单实例应用程序是非常合理的，如Word</w:t>
-      </w:r>
-      <w:r>
-        <w:rPr>
-          <w:rFonts w:hint="eastAsia"/>
-        </w:rPr>
-        <w:t>应用程序。</w:t>
-      </w:r>
-      <w:r>
-        <w:rPr>
-          <w:rFonts w:hint="eastAsia"/>
-        </w:rPr>
-        <w:t>下面介绍创建单实例的应用程序步骤：</w:t>
-      </w:r>
-    </w:p>
-    <w:p>
-      <w:pPr>
-        <w:pStyle w:val="a"/>
-      </w:pPr>
-      <w:r>
-        <w:rPr>
-          <w:rFonts w:hint="eastAsia"/>
-        </w:rPr>
-        <w:t>添加Mi</w:t>
-      </w:r>
-      <w:r>
-        <w:t>crosoft.VisualBasic.dll</w:t>
-      </w:r>
-      <w:r>
-        <w:rPr>
-          <w:rFonts w:hint="eastAsia"/>
-        </w:rPr>
-        <w:t>程序集引用</w:t>
-      </w:r>
-    </w:p>
-    <w:p>
-      <w:pPr>
-        <w:pStyle w:val="af2"/>
-      </w:pPr>
-      <w:r>
-        <w:rPr>
-          <w:rFonts w:hint="eastAsia"/>
-        </w:rPr>
-        <w:t>因为W</w:t>
-      </w:r>
-      <w:r>
-        <w:t>PF</w:t>
-      </w:r>
-      <w:r>
-        <w:rPr>
-          <w:rFonts w:hint="eastAsia"/>
-        </w:rPr>
-        <w:t>本身没有创建单实例应用程序的功能集，因此通过包含该功能的V</w:t>
-      </w:r>
-      <w:r>
-        <w:t>B</w:t>
-      </w:r>
-      <w:r>
-        <w:rPr>
-          <w:rFonts w:hint="eastAsia"/>
-        </w:rPr>
-        <w:t>旧版本程序集Mi</w:t>
-      </w:r>
-      <w:r>
-        <w:t>crosoft.VisualBasic.dll</w:t>
-      </w:r>
-      <w:r>
-        <w:rPr>
-          <w:rFonts w:hint="eastAsia"/>
-        </w:rPr>
-        <w:t>实现这一目的。</w:t>
-      </w:r>
-    </w:p>
-    <w:p>
-      <w:pPr>
-        <w:pStyle w:val="a"/>
-      </w:pPr>
-      <w:r>
-        <w:rPr>
-          <w:rFonts w:hint="eastAsia"/>
-        </w:rPr>
-        <w:t>自定义A</w:t>
-      </w:r>
-      <w:r>
-        <w:t>pplication</w:t>
-      </w:r>
-      <w:r>
-        <w:rPr>
-          <w:rFonts w:hint="eastAsia"/>
-        </w:rPr>
-        <w:t>的单实例类型</w:t>
-      </w:r>
-    </w:p>
-    <w:p>
-      <w:pPr>
-        <w:pStyle w:val="af2"/>
-      </w:pPr>
-      <w:r>
-        <w:rPr>
-          <w:rFonts w:hint="eastAsia"/>
-        </w:rPr>
-        <w:lastRenderedPageBreak/>
-        <w:t>单实例应用程序创建</w:t>
-      </w:r>
-      <w:r>
-        <w:t>A</w:t>
-      </w:r>
-      <w:r>
-        <w:rPr>
-          <w:rFonts w:hint="eastAsia"/>
-        </w:rPr>
-        <w:t>ppl</w:t>
-      </w:r>
-      <w:r>
-        <w:t>ication</w:t>
-      </w:r>
-      <w:r>
-        <w:rPr>
-          <w:rFonts w:hint="eastAsia"/>
-        </w:rPr>
-        <w:t>实例的简单方案是自定义一个继承自App</w:t>
-      </w:r>
-      <w:r>
-        <w:t>lication</w:t>
-      </w:r>
-      <w:r>
-        <w:rPr>
-          <w:rFonts w:hint="eastAsia"/>
-        </w:rPr>
-        <w:t>的类型，而不再使用X</w:t>
-      </w:r>
-      <w:r>
-        <w:t>AML</w:t>
-      </w:r>
-      <w:r>
-        <w:rPr>
-          <w:rFonts w:hint="eastAsia"/>
-        </w:rPr>
-        <w:t>文件里面定义的App</w:t>
-      </w:r>
-      <w:r>
-        <w:t>lication</w:t>
-      </w:r>
-      <w:r>
-        <w:rPr>
-          <w:rFonts w:hint="eastAsia"/>
-        </w:rPr>
-        <w:t>。</w:t>
-      </w:r>
-    </w:p>
-    <w:p>
-      <w:pPr>
-        <w:pStyle w:val="af2"/>
+        <w:pStyle w:val="af3"/>
       </w:pPr>
       <w:r>
         <w:rPr>
@@ -2168,7 +2190,7 @@
     </w:p>
     <w:p>
       <w:pPr>
-        <w:pStyle w:val="af2"/>
+        <w:pStyle w:val="af3"/>
       </w:pPr>
       <w:r>
         <w:rPr>
@@ -2197,7 +2219,7 @@
     </w:p>
     <w:p>
       <w:pPr>
-        <w:pStyle w:val="af0"/>
+        <w:pStyle w:val="af1"/>
       </w:pPr>
       <w:r>
         <w:t>namespace MyWpfApp</w:t>
@@ -2205,7 +2227,7 @@
     </w:p>
     <w:p>
       <w:pPr>
-        <w:pStyle w:val="af0"/>
+        <w:pStyle w:val="af1"/>
       </w:pPr>
       <w:r>
         <w:t>{</w:t>
@@ -2213,7 +2235,7 @@
     </w:p>
     <w:p>
       <w:pPr>
-        <w:pStyle w:val="af0"/>
+        <w:pStyle w:val="af1"/>
       </w:pPr>
       <w:r>
         <w:t xml:space="preserve">    public class WpfApp : System.Windows.Application</w:t>
@@ -2221,7 +2243,7 @@
     </w:p>
     <w:p>
       <w:pPr>
-        <w:pStyle w:val="af0"/>
+        <w:pStyle w:val="af1"/>
       </w:pPr>
       <w:r>
         <w:t xml:space="preserve">    {</w:t>
@@ -2232,7 +2254,7 @@
     </w:p>
     <w:p>
       <w:pPr>
-        <w:pStyle w:val="af0"/>
+        <w:pStyle w:val="af1"/>
       </w:pPr>
       <w:r>
         <w:t xml:space="preserve">    }</w:t>
@@ -2240,7 +2262,7 @@
     </w:p>
     <w:p>
       <w:pPr>
-        <w:pStyle w:val="af0"/>
+        <w:pStyle w:val="af1"/>
       </w:pPr>
       <w:r>
         <w:t>}</w:t>
@@ -2248,10 +2270,7 @@
     </w:p>
     <w:p>
       <w:pPr>
-        <w:pStyle w:val="af2"/>
-        <w:rPr>
-          <w:rFonts w:hint="eastAsia"/>
-        </w:rPr>
+        <w:pStyle w:val="af3"/>
       </w:pPr>
       <w:r>
         <w:rPr>
@@ -2280,7 +2299,7 @@
     </w:p>
     <w:p>
       <w:pPr>
-        <w:pStyle w:val="a"/>
+        <w:pStyle w:val="2"/>
       </w:pPr>
       <w:r>
         <w:rPr>
@@ -2291,7 +2310,7 @@
     </w:p>
     <w:p>
       <w:pPr>
-        <w:pStyle w:val="af2"/>
+        <w:pStyle w:val="af3"/>
       </w:pPr>
       <w:r>
         <w:rPr>
@@ -2362,12 +2381,13 @@
     </w:p>
     <w:p>
       <w:pPr>
-        <w:pStyle w:val="af2"/>
-      </w:pPr>
-      <w:r>
-        <w:rPr>
-          <w:rFonts w:hint="eastAsia"/>
-        </w:rPr>
+        <w:pStyle w:val="af3"/>
+      </w:pPr>
+      <w:r>
+        <w:rPr>
+          <w:rFonts w:hint="eastAsia"/>
+        </w:rPr>
+        <w:lastRenderedPageBreak/>
         <w:drawing>
           <wp:inline distT="0" distB="0" distL="0" distR="0">
             <wp:extent cx="2543174" cy="2077517"/>
@@ -2413,10 +2433,7 @@
     </w:p>
     <w:p>
       <w:pPr>
-        <w:pStyle w:val="af2"/>
-        <w:rPr>
-          <w:rFonts w:hint="eastAsia"/>
-        </w:rPr>
+        <w:pStyle w:val="af3"/>
       </w:pPr>
       <w:r>
         <w:rPr>
@@ -2434,10 +2451,7 @@
         <w:t>in</w:t>
       </w:r>
       <w:r>
-        <w:t>gleInstanceAppWrapper</w:t>
-      </w:r>
-      <w:r>
-        <w:t>.cs</w:t>
+        <w:t>gleInstanceAppWrapper.cs</w:t>
       </w:r>
       <w:r>
         <w:rPr>
@@ -2448,403 +2462,397 @@
     </w:p>
     <w:p>
       <w:pPr>
-        <w:pStyle w:val="af0"/>
+        <w:pStyle w:val="af1"/>
+      </w:pPr>
+      <w:r>
+        <w:t>public class SingleInstanceAppWrapper : WindowsFormsApplicationBase</w:t>
+      </w:r>
+    </w:p>
+    <w:p>
+      <w:pPr>
+        <w:pStyle w:val="af1"/>
+        <w:ind w:leftChars="200" w:left="420" w:firstLine="420"/>
+      </w:pPr>
+      <w:r>
+        <w:t>{</w:t>
+      </w:r>
+    </w:p>
+    <w:p>
+      <w:pPr>
+        <w:pStyle w:val="af1"/>
+        <w:ind w:leftChars="200" w:left="420" w:firstLine="420"/>
+      </w:pPr>
+      <w:r>
+        <w:t xml:space="preserve">    </w:t>
+      </w:r>
+      <w:r>
+        <w:t>//Application</w:t>
+      </w:r>
+      <w:r>
+        <w:rPr>
+          <w:rFonts w:hint="eastAsia"/>
+        </w:rPr>
+        <w:t>句柄</w:t>
+      </w:r>
+    </w:p>
+    <w:p>
+      <w:pPr>
+        <w:pStyle w:val="af1"/>
+        <w:ind w:leftChars="200" w:left="420" w:firstLine="420"/>
+      </w:pPr>
+      <w:r>
+        <w:t xml:space="preserve">   </w:t>
+      </w:r>
+      <w:r>
+        <w:t xml:space="preserve"> private WpfApp app = null;</w:t>
+      </w:r>
+    </w:p>
+    <w:p>
+      <w:pPr>
+        <w:pStyle w:val="af1"/>
+        <w:ind w:leftChars="200" w:left="420"/>
+      </w:pPr>
+      <w:r>
+        <w:t xml:space="preserve">        public SingleInstanceAppWrapper()</w:t>
+      </w:r>
+    </w:p>
+    <w:p>
+      <w:pPr>
+        <w:pStyle w:val="af1"/>
+        <w:ind w:leftChars="200" w:left="420"/>
+      </w:pPr>
+      <w:r>
+        <w:t xml:space="preserve">        {</w:t>
+      </w:r>
+    </w:p>
+    <w:p>
+      <w:pPr>
+        <w:pStyle w:val="af1"/>
+        <w:ind w:leftChars="200" w:left="420"/>
+      </w:pPr>
+      <w:r>
+        <w:t xml:space="preserve">            //</w:t>
+      </w:r>
+      <w:r>
+        <w:rPr>
+          <w:rFonts w:hint="eastAsia"/>
+        </w:rPr>
+        <w:t>使能单实例模式</w:t>
+      </w:r>
+    </w:p>
+    <w:p>
+      <w:pPr>
+        <w:pStyle w:val="af1"/>
+        <w:ind w:leftChars="200" w:left="420"/>
+      </w:pPr>
+      <w:r>
+        <w:t xml:space="preserve">            this.IsSingleInstance = true;</w:t>
+      </w:r>
+    </w:p>
+    <w:p>
+      <w:pPr>
+        <w:pStyle w:val="af1"/>
+        <w:ind w:leftChars="200" w:left="420"/>
+      </w:pPr>
+      <w:r>
+        <w:t xml:space="preserve">        }</w:t>
+      </w:r>
+    </w:p>
+    <w:p>
+      <w:pPr>
+        <w:pStyle w:val="af1"/>
+        <w:ind w:leftChars="200" w:left="420"/>
+      </w:pPr>
+      <w:r>
+        <w:t xml:space="preserve">        //</w:t>
+      </w:r>
+      <w:r>
+        <w:rPr>
+          <w:rFonts w:hint="eastAsia"/>
+        </w:rPr>
+        <w:t>重写多实例构造函数</w:t>
+      </w:r>
+    </w:p>
+    <w:p>
+      <w:pPr>
+        <w:pStyle w:val="af1"/>
+        <w:ind w:leftChars="200" w:left="420"/>
+      </w:pPr>
+      <w:r>
+        <w:t xml:space="preserve">        protected override void </w:t>
+      </w:r>
+    </w:p>
+    <w:p>
+      <w:pPr>
+        <w:pStyle w:val="af1"/>
+        <w:ind w:leftChars="200" w:left="420" w:firstLineChars="550" w:firstLine="1155"/>
+      </w:pPr>
+      <w:r>
+        <w:t>OnStartupNextInstance(StartupNextInstanceEventArgs eventArgs)</w:t>
+      </w:r>
+    </w:p>
+    <w:p>
+      <w:pPr>
+        <w:pStyle w:val="af1"/>
+        <w:ind w:leftChars="200" w:left="420"/>
+      </w:pPr>
+      <w:r>
+        <w:t xml:space="preserve">        {</w:t>
+      </w:r>
+    </w:p>
+    <w:p>
+      <w:pPr>
+        <w:pStyle w:val="af1"/>
+        <w:ind w:leftChars="200" w:left="420"/>
+      </w:pPr>
+      <w:r>
+        <w:t xml:space="preserve">            </w:t>
+      </w:r>
+      <w:r>
+        <w:t>//base.OnStartupNextInstance(eventArgs);</w:t>
+      </w:r>
+    </w:p>
+    <w:p>
+      <w:pPr>
+        <w:pStyle w:val="af1"/>
+        <w:ind w:leftChars="200" w:left="420"/>
+      </w:pPr>
+      <w:r>
+        <w:t xml:space="preserve">            //</w:t>
+      </w:r>
+      <w:r>
+        <w:rPr>
+          <w:rFonts w:hint="eastAsia"/>
+        </w:rPr>
+        <w:t>获取焦点</w:t>
+      </w:r>
+    </w:p>
+    <w:p>
+      <w:pPr>
+        <w:pStyle w:val="af1"/>
+        <w:ind w:leftChars="200" w:left="420"/>
+      </w:pPr>
+      <w:r>
+        <w:t xml:space="preserve">            app.MainWindow.WindowState = System.Windows.WindowState.Normal;</w:t>
+      </w:r>
+    </w:p>
+    <w:p>
+      <w:pPr>
+        <w:pStyle w:val="af1"/>
+        <w:ind w:leftChars="200" w:left="420"/>
+      </w:pPr>
+      <w:r>
+        <w:t xml:space="preserve">            app.MainWindow.Focus();</w:t>
+      </w:r>
+    </w:p>
+    <w:p>
+      <w:pPr>
+        <w:pStyle w:val="af1"/>
+        <w:ind w:leftChars="200" w:left="420"/>
+      </w:pPr>
+      <w:r>
+        <w:t xml:space="preserve">        }</w:t>
+      </w:r>
+    </w:p>
+    <w:p>
+      <w:pPr>
+        <w:pStyle w:val="af1"/>
+        <w:ind w:leftChars="200" w:left="420"/>
+      </w:pPr>
+      <w:r>
+        <w:t xml:space="preserve">        //</w:t>
+      </w:r>
+      <w:r>
+        <w:rPr>
+          <w:rFonts w:hint="eastAsia"/>
+        </w:rPr>
+        <w:t>重写启动函数</w:t>
+      </w:r>
+    </w:p>
+    <w:p>
+      <w:pPr>
+        <w:pStyle w:val="af1"/>
+        <w:ind w:leftChars="200" w:left="420"/>
+      </w:pPr>
+      <w:r>
+        <w:t xml:space="preserve">        protected override bool OnStartup(StartupEventArgs eventArgs)</w:t>
+      </w:r>
+    </w:p>
+    <w:p>
+      <w:pPr>
+        <w:pStyle w:val="af1"/>
+        <w:ind w:leftChars="200" w:left="420"/>
+      </w:pPr>
+      <w:r>
+        <w:t xml:space="preserve">        {</w:t>
+      </w:r>
+    </w:p>
+    <w:p>
+      <w:pPr>
+        <w:pStyle w:val="af1"/>
+        <w:ind w:leftChars="200" w:left="420"/>
       </w:pPr>
       <w:r>
         <w:lastRenderedPageBreak/>
-        <w:t>public class SingleInstanceAppWrapper : WindowsFormsApplicationBase</w:t>
-      </w:r>
-    </w:p>
-    <w:p>
-      <w:pPr>
-        <w:pStyle w:val="af0"/>
+        <w:t xml:space="preserve">           </w:t>
+      </w:r>
+      <w:r>
+        <w:t>// return base.OnStartup(eventArgs);</w:t>
+      </w:r>
+    </w:p>
+    <w:p>
+      <w:pPr>
+        <w:pStyle w:val="af1"/>
+        <w:ind w:leftChars="200" w:left="420"/>
+      </w:pPr>
+      <w:r>
+        <w:t xml:space="preserve">            //</w:t>
+      </w:r>
+      <w:r>
+        <w:rPr>
+          <w:rFonts w:hint="eastAsia"/>
+        </w:rPr>
+        <w:t>创建</w:t>
+      </w:r>
+      <w:r>
+        <w:t>Application</w:t>
+      </w:r>
+      <w:r>
+        <w:rPr>
+          <w:rFonts w:hint="eastAsia"/>
+        </w:rPr>
+        <w:t>实例</w:t>
+      </w:r>
+    </w:p>
+    <w:p>
+      <w:pPr>
+        <w:pStyle w:val="af1"/>
+        <w:ind w:leftChars="200" w:left="420"/>
+      </w:pPr>
+      <w:r>
+        <w:t xml:space="preserve">            app = new WpfApp();</w:t>
+      </w:r>
+    </w:p>
+    <w:p>
+      <w:pPr>
+        <w:pStyle w:val="af1"/>
+        <w:ind w:leftChars="200" w:left="420"/>
+      </w:pPr>
+      <w:r>
+        <w:t xml:space="preserve">            //</w:t>
+      </w:r>
+      <w:r>
+        <w:rPr>
+          <w:rFonts w:hint="eastAsia"/>
+        </w:rPr>
+        <w:t>指定应用程序关闭模式</w:t>
+      </w:r>
+    </w:p>
+    <w:p>
+      <w:pPr>
+        <w:pStyle w:val="af1"/>
+        <w:ind w:leftChars="200" w:left="420"/>
+      </w:pPr>
+      <w:r>
+        <w:t xml:space="preserve">            app.ShutdownMode = </w:t>
+      </w:r>
+    </w:p>
+    <w:p>
+      <w:pPr>
+        <w:pStyle w:val="af1"/>
+        <w:ind w:leftChars="200" w:left="420" w:firstLineChars="800" w:firstLine="1680"/>
+      </w:pPr>
+      <w:r>
+        <w:t>System.Windows.ShutdownMode.OnMainWindowClose;</w:t>
+      </w:r>
+    </w:p>
+    <w:p>
+      <w:pPr>
+        <w:pStyle w:val="af1"/>
+        <w:ind w:leftChars="200" w:left="420"/>
+      </w:pPr>
+      <w:r>
+        <w:t xml:space="preserve">            //</w:t>
+      </w:r>
+      <w:r>
+        <w:rPr>
+          <w:rFonts w:hint="eastAsia"/>
+        </w:rPr>
+        <w:t>创建主窗体</w:t>
+      </w:r>
+    </w:p>
+    <w:p>
+      <w:pPr>
+        <w:pStyle w:val="af1"/>
+        <w:ind w:leftChars="200" w:left="420"/>
+      </w:pPr>
+      <w:r>
+        <w:t xml:space="preserve">            MainWindow mainWindow = new MainWindow();</w:t>
+      </w:r>
+    </w:p>
+    <w:p>
+      <w:pPr>
+        <w:pStyle w:val="af1"/>
+        <w:ind w:leftChars="200" w:left="420"/>
+      </w:pPr>
+      <w:r>
+        <w:t xml:space="preserve">            mainWindow.WindowStartupLocation = </w:t>
+      </w:r>
+    </w:p>
+    <w:p>
+      <w:pPr>
+        <w:pStyle w:val="af1"/>
+        <w:ind w:leftChars="200" w:left="420" w:firstLineChars="800" w:firstLine="1680"/>
+      </w:pPr>
+      <w:r>
+        <w:t>System.Windows.WindowStartupLocation.CenterScreen;</w:t>
+      </w:r>
+    </w:p>
+    <w:p>
+      <w:pPr>
+        <w:pStyle w:val="af1"/>
+        <w:ind w:leftChars="200" w:left="420"/>
+      </w:pPr>
+      <w:r>
+        <w:t xml:space="preserve">            app.Run(mainWindow);</w:t>
+      </w:r>
+    </w:p>
+    <w:p>
+      <w:pPr>
+        <w:pStyle w:val="af1"/>
+        <w:ind w:leftChars="200" w:left="420"/>
+      </w:pPr>
+      <w:r>
+        <w:t xml:space="preserve">            return false;</w:t>
+      </w:r>
+      <w:r>
+        <w:t xml:space="preserve"> </w:t>
+      </w:r>
+      <w:r>
+        <w:t xml:space="preserve">      </w:t>
+      </w:r>
+    </w:p>
+    <w:p>
+      <w:pPr>
+        <w:pStyle w:val="af1"/>
+        <w:ind w:leftChars="200" w:left="420" w:firstLineChars="400" w:firstLine="840"/>
+      </w:pPr>
+      <w:r>
+        <w:t>}</w:t>
+      </w:r>
+    </w:p>
+    <w:p>
+      <w:pPr>
+        <w:pStyle w:val="af1"/>
         <w:ind w:leftChars="200" w:left="420" w:firstLine="420"/>
       </w:pPr>
       <w:r>
-        <w:t>{</w:t>
-      </w:r>
-    </w:p>
-    <w:p>
-      <w:pPr>
-        <w:pStyle w:val="af0"/>
-        <w:ind w:leftChars="200" w:left="420" w:firstLine="420"/>
-      </w:pPr>
-      <w:r>
-        <w:t xml:space="preserve">   </w:t>
-      </w:r>
-      <w:bookmarkStart w:id="0" w:name="_GoBack"/>
-      <w:bookmarkEnd w:id="0"/>
-      <w:r>
-        <w:t xml:space="preserve"> </w:t>
-      </w:r>
-      <w:r>
-        <w:t>//Application</w:t>
-      </w:r>
-      <w:r>
-        <w:rPr>
-          <w:rFonts w:hint="eastAsia"/>
-        </w:rPr>
-        <w:t>句柄</w:t>
-      </w:r>
-    </w:p>
-    <w:p>
-      <w:pPr>
-        <w:pStyle w:val="af0"/>
-        <w:ind w:leftChars="200" w:left="420" w:firstLine="420"/>
-      </w:pPr>
-      <w:r>
-        <w:t xml:space="preserve">   </w:t>
-      </w:r>
-      <w:r>
-        <w:t xml:space="preserve"> private WpfApp app = null;</w:t>
-      </w:r>
-    </w:p>
-    <w:p>
-      <w:pPr>
-        <w:pStyle w:val="af0"/>
-        <w:ind w:leftChars="200" w:left="420"/>
-      </w:pPr>
-      <w:r>
-        <w:t xml:space="preserve">        public SingleInstanceAppWrapper()</w:t>
-      </w:r>
-    </w:p>
-    <w:p>
-      <w:pPr>
-        <w:pStyle w:val="af0"/>
-        <w:ind w:leftChars="200" w:left="420"/>
-      </w:pPr>
-      <w:r>
-        <w:t xml:space="preserve">        {</w:t>
-      </w:r>
-    </w:p>
-    <w:p>
-      <w:pPr>
-        <w:pStyle w:val="af0"/>
-        <w:ind w:leftChars="200" w:left="420"/>
-      </w:pPr>
-      <w:r>
-        <w:t xml:space="preserve">            //</w:t>
-      </w:r>
-      <w:r>
-        <w:rPr>
-          <w:rFonts w:hint="eastAsia"/>
-        </w:rPr>
-        <w:t>使能单实例模式</w:t>
-      </w:r>
-    </w:p>
-    <w:p>
-      <w:pPr>
-        <w:pStyle w:val="af0"/>
-        <w:ind w:leftChars="200" w:left="420"/>
-      </w:pPr>
-      <w:r>
-        <w:t xml:space="preserve">            this.IsSingleInstance = true;</w:t>
-      </w:r>
-    </w:p>
-    <w:p>
-      <w:pPr>
-        <w:pStyle w:val="af0"/>
-        <w:ind w:leftChars="200" w:left="420"/>
-      </w:pPr>
-      <w:r>
-        <w:t xml:space="preserve">        }</w:t>
-      </w:r>
-    </w:p>
-    <w:p>
-      <w:pPr>
-        <w:pStyle w:val="af0"/>
-        <w:ind w:leftChars="200" w:left="420"/>
-      </w:pPr>
-      <w:r>
-        <w:t xml:space="preserve">        //</w:t>
-      </w:r>
-      <w:r>
-        <w:rPr>
-          <w:rFonts w:hint="eastAsia"/>
-        </w:rPr>
-        <w:t>重写多实例构造函数</w:t>
-      </w:r>
-    </w:p>
-    <w:p>
-      <w:pPr>
-        <w:pStyle w:val="af0"/>
-        <w:ind w:leftChars="200" w:left="420"/>
-      </w:pPr>
-      <w:r>
-        <w:t xml:space="preserve">        protected override void </w:t>
-      </w:r>
-    </w:p>
-    <w:p>
-      <w:pPr>
-        <w:pStyle w:val="af0"/>
-        <w:ind w:leftChars="200" w:left="420" w:firstLineChars="550" w:firstLine="1155"/>
-      </w:pPr>
-      <w:r>
-        <w:t>OnStartupNextInstance(StartupNextInstanceEventArgs eventArgs)</w:t>
-      </w:r>
-    </w:p>
-    <w:p>
-      <w:pPr>
-        <w:pStyle w:val="af0"/>
-        <w:ind w:leftChars="200" w:left="420"/>
-      </w:pPr>
-      <w:r>
-        <w:t xml:space="preserve">        {</w:t>
-      </w:r>
-    </w:p>
-    <w:p>
-      <w:pPr>
-        <w:pStyle w:val="af0"/>
-        <w:ind w:leftChars="200" w:left="420"/>
-      </w:pPr>
-      <w:r>
-        <w:t xml:space="preserve">            </w:t>
-      </w:r>
-      <w:r>
-        <w:t>//base.OnStartupNextInstance(eventArgs);</w:t>
-      </w:r>
-    </w:p>
-    <w:p>
-      <w:pPr>
-        <w:pStyle w:val="af0"/>
-        <w:ind w:leftChars="200" w:left="420"/>
-      </w:pPr>
-      <w:r>
-        <w:t xml:space="preserve">            //</w:t>
-      </w:r>
-      <w:r>
-        <w:rPr>
-          <w:rFonts w:hint="eastAsia"/>
-        </w:rPr>
-        <w:t>获取焦点</w:t>
-      </w:r>
-    </w:p>
-    <w:p>
-      <w:pPr>
-        <w:pStyle w:val="af0"/>
-        <w:ind w:leftChars="200" w:left="420"/>
-      </w:pPr>
-      <w:r>
-        <w:t xml:space="preserve">            app.MainWindow.WindowState = System.Windows.WindowState.Normal;</w:t>
-      </w:r>
-    </w:p>
-    <w:p>
-      <w:pPr>
-        <w:pStyle w:val="af0"/>
-        <w:ind w:leftChars="200" w:left="420"/>
-      </w:pPr>
-      <w:r>
-        <w:t xml:space="preserve">            app.MainWindow.Focus();</w:t>
-      </w:r>
-    </w:p>
-    <w:p>
-      <w:pPr>
-        <w:pStyle w:val="af0"/>
-        <w:ind w:leftChars="200" w:left="420"/>
-      </w:pPr>
-      <w:r>
-        <w:t xml:space="preserve">        }</w:t>
-      </w:r>
-    </w:p>
-    <w:p>
-      <w:pPr>
-        <w:pStyle w:val="af0"/>
-        <w:ind w:leftChars="200" w:left="420"/>
-      </w:pPr>
-      <w:r>
-        <w:t xml:space="preserve">        //</w:t>
-      </w:r>
-      <w:r>
-        <w:rPr>
-          <w:rFonts w:hint="eastAsia"/>
-        </w:rPr>
-        <w:t>重写启动函数</w:t>
-      </w:r>
-    </w:p>
-    <w:p>
-      <w:pPr>
-        <w:pStyle w:val="af0"/>
-        <w:ind w:leftChars="200" w:left="420"/>
-      </w:pPr>
-      <w:r>
-        <w:t xml:space="preserve">        protected override bool OnStartup(StartupEventArgs eventArgs)</w:t>
-      </w:r>
-    </w:p>
-    <w:p>
-      <w:pPr>
-        <w:pStyle w:val="af0"/>
-        <w:ind w:leftChars="200" w:left="420"/>
-      </w:pPr>
-      <w:r>
-        <w:t xml:space="preserve">        {</w:t>
-      </w:r>
-    </w:p>
-    <w:p>
-      <w:pPr>
-        <w:pStyle w:val="af0"/>
-        <w:ind w:leftChars="200" w:left="420"/>
-      </w:pPr>
-      <w:r>
-        <w:t xml:space="preserve">           </w:t>
-      </w:r>
-      <w:r>
-        <w:t>// return base.OnStartup(eventArgs);</w:t>
-      </w:r>
-    </w:p>
-    <w:p>
-      <w:pPr>
-        <w:pStyle w:val="af0"/>
-        <w:ind w:leftChars="200" w:left="420"/>
-      </w:pPr>
-      <w:r>
-        <w:t xml:space="preserve">            //</w:t>
-      </w:r>
-      <w:r>
-        <w:rPr>
-          <w:rFonts w:hint="eastAsia"/>
-        </w:rPr>
-        <w:t>创建</w:t>
-      </w:r>
-      <w:r>
-        <w:t>Application</w:t>
-      </w:r>
-      <w:r>
-        <w:rPr>
-          <w:rFonts w:hint="eastAsia"/>
-        </w:rPr>
-        <w:t>实例</w:t>
-      </w:r>
-    </w:p>
-    <w:p>
-      <w:pPr>
-        <w:pStyle w:val="af0"/>
-        <w:ind w:leftChars="200" w:left="420"/>
-      </w:pPr>
-      <w:r>
-        <w:t xml:space="preserve">            app = new WpfApp();</w:t>
-      </w:r>
-    </w:p>
-    <w:p>
-      <w:pPr>
-        <w:pStyle w:val="af0"/>
-        <w:ind w:leftChars="200" w:left="420"/>
-      </w:pPr>
-      <w:r>
-        <w:t xml:space="preserve">            //</w:t>
-      </w:r>
-      <w:r>
-        <w:rPr>
-          <w:rFonts w:hint="eastAsia"/>
-        </w:rPr>
-        <w:t>指定应用程序关闭模式</w:t>
-      </w:r>
-    </w:p>
-    <w:p>
-      <w:pPr>
-        <w:pStyle w:val="af0"/>
-        <w:ind w:leftChars="200" w:left="420"/>
-      </w:pPr>
-      <w:r>
-        <w:t xml:space="preserve">            app.ShutdownMode = </w:t>
-      </w:r>
-    </w:p>
-    <w:p>
-      <w:pPr>
-        <w:pStyle w:val="af0"/>
-        <w:ind w:leftChars="200" w:left="420" w:firstLineChars="800" w:firstLine="1680"/>
-      </w:pPr>
-      <w:r>
-        <w:t>System.Windows.ShutdownMode.OnMainWindowClose;</w:t>
-      </w:r>
-    </w:p>
-    <w:p>
-      <w:pPr>
-        <w:pStyle w:val="af0"/>
-        <w:ind w:leftChars="200" w:left="420"/>
-      </w:pPr>
-      <w:r>
-        <w:t xml:space="preserve">            //</w:t>
-      </w:r>
-      <w:r>
-        <w:rPr>
-          <w:rFonts w:hint="eastAsia"/>
-        </w:rPr>
-        <w:t>创建主窗体</w:t>
-      </w:r>
-    </w:p>
-    <w:p>
-      <w:pPr>
-        <w:pStyle w:val="af0"/>
-        <w:ind w:leftChars="200" w:left="420"/>
-      </w:pPr>
-      <w:r>
-        <w:t xml:space="preserve">            MainWindow mainWindow = new MainWindow();</w:t>
-      </w:r>
-    </w:p>
-    <w:p>
-      <w:pPr>
-        <w:pStyle w:val="af0"/>
-        <w:ind w:leftChars="200" w:left="420"/>
-      </w:pPr>
-      <w:r>
-        <w:t xml:space="preserve">            mainWindow.WindowStartupLocation = </w:t>
-      </w:r>
-    </w:p>
-    <w:p>
-      <w:pPr>
-        <w:pStyle w:val="af0"/>
-        <w:ind w:leftChars="200" w:left="420" w:firstLineChars="800" w:firstLine="1680"/>
-      </w:pPr>
-      <w:r>
-        <w:lastRenderedPageBreak/>
-        <w:t>System.Windows.WindowStartupLocation.CenterScreen;</w:t>
-      </w:r>
-    </w:p>
-    <w:p>
-      <w:pPr>
-        <w:pStyle w:val="af0"/>
-        <w:ind w:leftChars="200" w:left="420"/>
-      </w:pPr>
-      <w:r>
-        <w:t xml:space="preserve">            app.Run(mainWindow);</w:t>
-      </w:r>
-    </w:p>
-    <w:p>
-      <w:pPr>
-        <w:pStyle w:val="af0"/>
-        <w:ind w:leftChars="200" w:left="420"/>
-      </w:pPr>
-      <w:r>
-        <w:t xml:space="preserve">            return false;</w:t>
-      </w:r>
-      <w:r>
-        <w:t xml:space="preserve"> </w:t>
-      </w:r>
-      <w:r>
-        <w:t xml:space="preserve">      </w:t>
-      </w:r>
-    </w:p>
-    <w:p>
-      <w:pPr>
-        <w:pStyle w:val="af0"/>
-        <w:ind w:leftChars="200" w:left="420" w:firstLineChars="400" w:firstLine="840"/>
-      </w:pPr>
-      <w:r>
         <w:t>}</w:t>
       </w:r>
     </w:p>
     <w:p>
       <w:pPr>
-        <w:pStyle w:val="af0"/>
-        <w:ind w:leftChars="200" w:left="420" w:firstLine="420"/>
-      </w:pPr>
-      <w:r>
-        <w:t>}</w:t>
-      </w:r>
-    </w:p>
-    <w:p>
-      <w:pPr>
-        <w:pStyle w:val="a"/>
+        <w:pStyle w:val="2"/>
       </w:pPr>
       <w:r>
         <w:rPr>
@@ -2870,7 +2878,7 @@
     </w:p>
     <w:p>
       <w:pPr>
-        <w:pStyle w:val="af2"/>
+        <w:pStyle w:val="af3"/>
         <w:rPr>
           <w:rFonts w:cs="新宋体"/>
           <w:color w:val="000000" w:themeColor="text1"/>
@@ -2914,7 +2922,7 @@
     </w:p>
     <w:p>
       <w:pPr>
-        <w:pStyle w:val="af2"/>
+        <w:pStyle w:val="af3"/>
       </w:pPr>
       <w:r>
         <w:rPr>
@@ -2965,10 +2973,7 @@
     </w:p>
     <w:p>
       <w:pPr>
-        <w:pStyle w:val="af2"/>
-        <w:rPr>
-          <w:rFonts w:hint="eastAsia"/>
-        </w:rPr>
+        <w:pStyle w:val="af3"/>
       </w:pPr>
       <w:r>
         <w:rPr>
@@ -2986,33 +2991,18 @@
         <w:t>tart</w:t>
       </w:r>
       <w:r>
-        <w:t>up</w:t>
-      </w:r>
-      <w:r>
-        <w:t>.cs</w:t>
-      </w:r>
-      <w:r>
-        <w:rPr>
-          <w:rFonts w:hint="eastAsia"/>
-        </w:rPr>
-        <w:t>的</w:t>
-      </w:r>
-      <w:r>
-        <w:rPr>
-          <w:rFonts w:hint="eastAsia"/>
-        </w:rPr>
-        <w:t>启动</w:t>
-      </w:r>
-      <w:r>
-        <w:rPr>
-          <w:rFonts w:hint="eastAsia"/>
-        </w:rPr>
-        <w:t>文件，代码如下：</w:t>
-      </w:r>
-    </w:p>
-    <w:p>
-      <w:pPr>
-        <w:pStyle w:val="af0"/>
+        <w:t>up.cs</w:t>
+      </w:r>
+      <w:r>
+        <w:rPr>
+          <w:rFonts w:hint="eastAsia"/>
+        </w:rPr>
+        <w:t>的启动文件，代码如下：</w:t>
+      </w:r>
+    </w:p>
+    <w:p>
+      <w:pPr>
+        <w:pStyle w:val="af1"/>
       </w:pPr>
       <w:r>
         <w:t>public class Startup</w:t>
@@ -3020,7 +3010,7 @@
     </w:p>
     <w:p>
       <w:pPr>
-        <w:pStyle w:val="af0"/>
+        <w:pStyle w:val="af1"/>
         <w:ind w:leftChars="200" w:left="420"/>
       </w:pPr>
       <w:r>
@@ -3029,7 +3019,7 @@
     </w:p>
     <w:p>
       <w:pPr>
-        <w:pStyle w:val="af0"/>
+        <w:pStyle w:val="af1"/>
         <w:ind w:leftChars="200" w:left="420"/>
       </w:pPr>
       <w:r>
@@ -3038,16 +3028,17 @@
     </w:p>
     <w:p>
       <w:pPr>
-        <w:pStyle w:val="af0"/>
+        <w:pStyle w:val="af1"/>
         <w:ind w:leftChars="200" w:left="420"/>
       </w:pPr>
       <w:r>
+        <w:lastRenderedPageBreak/>
         <w:t xml:space="preserve">        public static void Main(string[] args)</w:t>
       </w:r>
     </w:p>
     <w:p>
       <w:pPr>
-        <w:pStyle w:val="af0"/>
+        <w:pStyle w:val="af1"/>
         <w:ind w:leftChars="200" w:left="420"/>
       </w:pPr>
       <w:r>
@@ -3056,7 +3047,7 @@
     </w:p>
     <w:p>
       <w:pPr>
-        <w:pStyle w:val="af0"/>
+        <w:pStyle w:val="af1"/>
         <w:ind w:leftChars="200" w:left="420"/>
       </w:pPr>
       <w:r>
@@ -3065,7 +3056,7 @@
     </w:p>
     <w:p>
       <w:pPr>
-        <w:pStyle w:val="af0"/>
+        <w:pStyle w:val="af1"/>
         <w:ind w:leftChars="200" w:left="420" w:firstLineChars="900" w:firstLine="1890"/>
       </w:pPr>
       <w:r>
@@ -3074,7 +3065,7 @@
     </w:p>
     <w:p>
       <w:pPr>
-        <w:pStyle w:val="af0"/>
+        <w:pStyle w:val="af1"/>
         <w:ind w:leftChars="200" w:left="420"/>
       </w:pPr>
       <w:r>
@@ -3083,7 +3074,7 @@
     </w:p>
     <w:p>
       <w:pPr>
-        <w:pStyle w:val="af0"/>
+        <w:pStyle w:val="af1"/>
         <w:ind w:leftChars="200" w:left="420"/>
       </w:pPr>
       <w:r>
@@ -3092,7 +3083,7 @@
     </w:p>
     <w:p>
       <w:pPr>
-        <w:pStyle w:val="af0"/>
+        <w:pStyle w:val="af1"/>
         <w:ind w:leftChars="200" w:left="420" w:firstLine="420"/>
       </w:pPr>
       <w:r>
@@ -3101,30 +3092,31 @@
     </w:p>
     <w:p>
       <w:pPr>
-        <w:pStyle w:val="af0"/>
+        <w:pStyle w:val="af3"/>
+      </w:pPr>
+      <w:r>
+        <w:rPr>
+          <w:rFonts w:hint="eastAsia"/>
+        </w:rPr>
+        <w:t>最后，修改项目的启动入口点</w:t>
+      </w:r>
+      <w:r>
+        <w:rPr>
+          <w:rFonts w:hint="eastAsia"/>
+        </w:rPr>
+        <w:t>：</w:t>
+      </w:r>
+    </w:p>
+    <w:p>
+      <w:pPr>
+        <w:pStyle w:val="af1"/>
         <w:ind w:leftChars="200" w:left="420" w:firstLine="420"/>
       </w:pPr>
       <w:r>
         <w:rPr>
           <w:rFonts w:hint="eastAsia"/>
-        </w:rPr>
-        <w:t>最后，修改项目的启动入口点文件：</w:t>
-      </w:r>
-    </w:p>
-    <w:p>
-      <w:pPr>
-        <w:pStyle w:val="af0"/>
-        <w:ind w:leftChars="200" w:left="420" w:firstLine="420"/>
-        <w:rPr>
-          <w:rFonts w:hint="eastAsia"/>
-        </w:rPr>
-      </w:pPr>
-      <w:r>
-        <w:rPr>
-          <w:rFonts w:hint="eastAsia"/>
           <w:noProof/>
         </w:rPr>
-        <w:lastRenderedPageBreak/>
         <w:drawing>
           <wp:inline distT="0" distB="0" distL="0" distR="0">
             <wp:extent cx="3315163" cy="638264"/>
@@ -3168,6 +3160,17 @@
         </w:drawing>
       </w:r>
     </w:p>
+    <w:p>
+      <w:pPr>
+        <w:pStyle w:val="af1"/>
+        <w:ind w:leftChars="200" w:left="420" w:firstLine="420"/>
+        <w:rPr>
+          <w:rFonts w:hint="eastAsia"/>
+        </w:rPr>
+      </w:pPr>
+      <w:bookmarkStart w:id="0" w:name="_GoBack"/>
+      <w:bookmarkEnd w:id="0"/>
+    </w:p>
     <w:sectPr>
       <w:pgSz w:w="11906" w:h="16838"/>
       <w:pgMar w:top="1440" w:right="1800" w:bottom="1440" w:left="1800" w:header="851" w:footer="992" w:gutter="0"/>
@@ -3221,12 +3224,12 @@
   <w:abstractNum w:abstractNumId="0" w15:restartNumberingAfterBreak="0">
     <w:nsid w:val="079644B9"/>
     <w:multiLevelType w:val="hybridMultilevel"/>
-    <w:tmpl w:val="D0EC7544"/>
-    <w:lvl w:ilvl="0" w:tplc="3F900A96">
+    <w:tmpl w:val="0BDA0F2A"/>
+    <w:lvl w:ilvl="0" w:tplc="0409000B">
       <w:start w:val="1"/>
       <w:numFmt w:val="bullet"/>
       <w:pStyle w:val="a"/>
-      <w:lvlText w:val=""/>
+      <w:lvlText w:val=""/>
       <w:lvlJc w:val="left"/>
       <w:pPr>
         <w:ind w:left="840" w:hanging="420"/>
@@ -3446,16 +3449,129 @@
     </w:lvl>
   </w:abstractNum>
   <w:abstractNum w:abstractNumId="2" w15:restartNumberingAfterBreak="0">
+    <w:nsid w:val="1A0031CA"/>
+    <w:multiLevelType w:val="hybridMultilevel"/>
+    <w:tmpl w:val="8E26C4A6"/>
+    <w:lvl w:ilvl="0" w:tplc="04090005">
+      <w:start w:val="1"/>
+      <w:numFmt w:val="bullet"/>
+      <w:lvlText w:val=""/>
+      <w:lvlJc w:val="left"/>
+      <w:pPr>
+        <w:ind w:left="840" w:hanging="420"/>
+      </w:pPr>
+      <w:rPr>
+        <w:rFonts w:ascii="Wingdings" w:hAnsi="Wingdings" w:hint="default"/>
+      </w:rPr>
+    </w:lvl>
+    <w:lvl w:ilvl="1" w:tplc="04090003" w:tentative="1">
+      <w:start w:val="1"/>
+      <w:numFmt w:val="bullet"/>
+      <w:lvlText w:val=""/>
+      <w:lvlJc w:val="left"/>
+      <w:pPr>
+        <w:ind w:left="1260" w:hanging="420"/>
+      </w:pPr>
+      <w:rPr>
+        <w:rFonts w:ascii="Wingdings" w:hAnsi="Wingdings" w:hint="default"/>
+      </w:rPr>
+    </w:lvl>
+    <w:lvl w:ilvl="2" w:tplc="04090005" w:tentative="1">
+      <w:start w:val="1"/>
+      <w:numFmt w:val="bullet"/>
+      <w:lvlText w:val=""/>
+      <w:lvlJc w:val="left"/>
+      <w:pPr>
+        <w:ind w:left="1680" w:hanging="420"/>
+      </w:pPr>
+      <w:rPr>
+        <w:rFonts w:ascii="Wingdings" w:hAnsi="Wingdings" w:hint="default"/>
+      </w:rPr>
+    </w:lvl>
+    <w:lvl w:ilvl="3" w:tplc="04090001" w:tentative="1">
+      <w:start w:val="1"/>
+      <w:numFmt w:val="bullet"/>
+      <w:lvlText w:val=""/>
+      <w:lvlJc w:val="left"/>
+      <w:pPr>
+        <w:ind w:left="2100" w:hanging="420"/>
+      </w:pPr>
+      <w:rPr>
+        <w:rFonts w:ascii="Wingdings" w:hAnsi="Wingdings" w:hint="default"/>
+      </w:rPr>
+    </w:lvl>
+    <w:lvl w:ilvl="4" w:tplc="04090003" w:tentative="1">
+      <w:start w:val="1"/>
+      <w:numFmt w:val="bullet"/>
+      <w:lvlText w:val=""/>
+      <w:lvlJc w:val="left"/>
+      <w:pPr>
+        <w:ind w:left="2520" w:hanging="420"/>
+      </w:pPr>
+      <w:rPr>
+        <w:rFonts w:ascii="Wingdings" w:hAnsi="Wingdings" w:hint="default"/>
+      </w:rPr>
+    </w:lvl>
+    <w:lvl w:ilvl="5" w:tplc="04090005" w:tentative="1">
+      <w:start w:val="1"/>
+      <w:numFmt w:val="bullet"/>
+      <w:lvlText w:val=""/>
+      <w:lvlJc w:val="left"/>
+      <w:pPr>
+        <w:ind w:left="2940" w:hanging="420"/>
+      </w:pPr>
+      <w:rPr>
+        <w:rFonts w:ascii="Wingdings" w:hAnsi="Wingdings" w:hint="default"/>
+      </w:rPr>
+    </w:lvl>
+    <w:lvl w:ilvl="6" w:tplc="04090001" w:tentative="1">
+      <w:start w:val="1"/>
+      <w:numFmt w:val="bullet"/>
+      <w:lvlText w:val=""/>
+      <w:lvlJc w:val="left"/>
+      <w:pPr>
+        <w:ind w:left="3360" w:hanging="420"/>
+      </w:pPr>
+      <w:rPr>
+        <w:rFonts w:ascii="Wingdings" w:hAnsi="Wingdings" w:hint="default"/>
+      </w:rPr>
+    </w:lvl>
+    <w:lvl w:ilvl="7" w:tplc="04090003" w:tentative="1">
+      <w:start w:val="1"/>
+      <w:numFmt w:val="bullet"/>
+      <w:lvlText w:val=""/>
+      <w:lvlJc w:val="left"/>
+      <w:pPr>
+        <w:ind w:left="3780" w:hanging="420"/>
+      </w:pPr>
+      <w:rPr>
+        <w:rFonts w:ascii="Wingdings" w:hAnsi="Wingdings" w:hint="default"/>
+      </w:rPr>
+    </w:lvl>
+    <w:lvl w:ilvl="8" w:tplc="04090005" w:tentative="1">
+      <w:start w:val="1"/>
+      <w:numFmt w:val="bullet"/>
+      <w:lvlText w:val=""/>
+      <w:lvlJc w:val="left"/>
+      <w:pPr>
+        <w:ind w:left="4200" w:hanging="420"/>
+      </w:pPr>
+      <w:rPr>
+        <w:rFonts w:ascii="Wingdings" w:hAnsi="Wingdings" w:hint="default"/>
+      </w:rPr>
+    </w:lvl>
+  </w:abstractNum>
+  <w:abstractNum w:abstractNumId="3" w15:restartNumberingAfterBreak="0">
     <w:nsid w:val="1A432B96"/>
     <w:multiLevelType w:val="hybridMultilevel"/>
-    <w:tmpl w:val="D1DA2B56"/>
-    <w:lvl w:ilvl="0" w:tplc="0409000D">
-      <w:start w:val="1"/>
-      <w:numFmt w:val="bullet"/>
-      <w:lvlText w:val=""/>
-      <w:lvlJc w:val="left"/>
-      <w:pPr>
-        <w:ind w:left="840" w:hanging="420"/>
+    <w:tmpl w:val="9E862C02"/>
+    <w:lvl w:ilvl="0" w:tplc="0409000B">
+      <w:start w:val="1"/>
+      <w:numFmt w:val="bullet"/>
+      <w:lvlText w:val=""/>
+      <w:lvlJc w:val="left"/>
+      <w:pPr>
+        <w:ind w:left="1260" w:hanging="420"/>
       </w:pPr>
       <w:rPr>
         <w:rFonts w:ascii="Wingdings" w:hAnsi="Wingdings" w:hint="default"/>
@@ -3467,7 +3583,7 @@
       <w:lvlText w:val=""/>
       <w:lvlJc w:val="left"/>
       <w:pPr>
-        <w:ind w:left="1260" w:hanging="420"/>
+        <w:ind w:left="1680" w:hanging="420"/>
       </w:pPr>
       <w:rPr>
         <w:rFonts w:ascii="Wingdings" w:hAnsi="Wingdings" w:hint="default"/>
@@ -3479,7 +3595,7 @@
       <w:lvlText w:val=""/>
       <w:lvlJc w:val="left"/>
       <w:pPr>
-        <w:ind w:left="1680" w:hanging="420"/>
+        <w:ind w:left="2100" w:hanging="420"/>
       </w:pPr>
       <w:rPr>
         <w:rFonts w:ascii="Wingdings" w:hAnsi="Wingdings" w:hint="default"/>
@@ -3491,7 +3607,7 @@
       <w:lvlText w:val=""/>
       <w:lvlJc w:val="left"/>
       <w:pPr>
-        <w:ind w:left="2100" w:hanging="420"/>
+        <w:ind w:left="2520" w:hanging="420"/>
       </w:pPr>
       <w:rPr>
         <w:rFonts w:ascii="Wingdings" w:hAnsi="Wingdings" w:hint="default"/>
@@ -3503,7 +3619,7 @@
       <w:lvlText w:val=""/>
       <w:lvlJc w:val="left"/>
       <w:pPr>
-        <w:ind w:left="2520" w:hanging="420"/>
+        <w:ind w:left="2940" w:hanging="420"/>
       </w:pPr>
       <w:rPr>
         <w:rFonts w:ascii="Wingdings" w:hAnsi="Wingdings" w:hint="default"/>
@@ -3515,7 +3631,7 @@
       <w:lvlText w:val=""/>
       <w:lvlJc w:val="left"/>
       <w:pPr>
-        <w:ind w:left="2940" w:hanging="420"/>
+        <w:ind w:left="3360" w:hanging="420"/>
       </w:pPr>
       <w:rPr>
         <w:rFonts w:ascii="Wingdings" w:hAnsi="Wingdings" w:hint="default"/>
@@ -3527,7 +3643,7 @@
       <w:lvlText w:val=""/>
       <w:lvlJc w:val="left"/>
       <w:pPr>
-        <w:ind w:left="3360" w:hanging="420"/>
+        <w:ind w:left="3780" w:hanging="420"/>
       </w:pPr>
       <w:rPr>
         <w:rFonts w:ascii="Wingdings" w:hAnsi="Wingdings" w:hint="default"/>
@@ -3539,7 +3655,7 @@
       <w:lvlText w:val=""/>
       <w:lvlJc w:val="left"/>
       <w:pPr>
-        <w:ind w:left="3780" w:hanging="420"/>
+        <w:ind w:left="4200" w:hanging="420"/>
       </w:pPr>
       <w:rPr>
         <w:rFonts w:ascii="Wingdings" w:hAnsi="Wingdings" w:hint="default"/>
@@ -3551,14 +3667,14 @@
       <w:lvlText w:val=""/>
       <w:lvlJc w:val="left"/>
       <w:pPr>
-        <w:ind w:left="4200" w:hanging="420"/>
+        <w:ind w:left="4620" w:hanging="420"/>
       </w:pPr>
       <w:rPr>
         <w:rFonts w:ascii="Wingdings" w:hAnsi="Wingdings" w:hint="default"/>
       </w:rPr>
     </w:lvl>
   </w:abstractNum>
-  <w:abstractNum w:abstractNumId="3" w15:restartNumberingAfterBreak="0">
+  <w:abstractNum w:abstractNumId="4" w15:restartNumberingAfterBreak="0">
     <w:nsid w:val="23B63990"/>
     <w:multiLevelType w:val="hybridMultilevel"/>
     <w:tmpl w:val="B2366016"/>
@@ -3671,7 +3787,120 @@
       </w:rPr>
     </w:lvl>
   </w:abstractNum>
-  <w:abstractNum w:abstractNumId="4" w15:restartNumberingAfterBreak="0">
+  <w:abstractNum w:abstractNumId="5" w15:restartNumberingAfterBreak="0">
+    <w:nsid w:val="25EE432A"/>
+    <w:multiLevelType w:val="hybridMultilevel"/>
+    <w:tmpl w:val="CF8E015E"/>
+    <w:lvl w:ilvl="0" w:tplc="04090005">
+      <w:start w:val="1"/>
+      <w:numFmt w:val="bullet"/>
+      <w:lvlText w:val=""/>
+      <w:lvlJc w:val="left"/>
+      <w:pPr>
+        <w:ind w:left="840" w:hanging="420"/>
+      </w:pPr>
+      <w:rPr>
+        <w:rFonts w:ascii="Wingdings" w:hAnsi="Wingdings" w:hint="default"/>
+      </w:rPr>
+    </w:lvl>
+    <w:lvl w:ilvl="1" w:tplc="04090003" w:tentative="1">
+      <w:start w:val="1"/>
+      <w:numFmt w:val="bullet"/>
+      <w:lvlText w:val=""/>
+      <w:lvlJc w:val="left"/>
+      <w:pPr>
+        <w:ind w:left="1260" w:hanging="420"/>
+      </w:pPr>
+      <w:rPr>
+        <w:rFonts w:ascii="Wingdings" w:hAnsi="Wingdings" w:hint="default"/>
+      </w:rPr>
+    </w:lvl>
+    <w:lvl w:ilvl="2" w:tplc="04090005" w:tentative="1">
+      <w:start w:val="1"/>
+      <w:numFmt w:val="bullet"/>
+      <w:lvlText w:val=""/>
+      <w:lvlJc w:val="left"/>
+      <w:pPr>
+        <w:ind w:left="1680" w:hanging="420"/>
+      </w:pPr>
+      <w:rPr>
+        <w:rFonts w:ascii="Wingdings" w:hAnsi="Wingdings" w:hint="default"/>
+      </w:rPr>
+    </w:lvl>
+    <w:lvl w:ilvl="3" w:tplc="04090001" w:tentative="1">
+      <w:start w:val="1"/>
+      <w:numFmt w:val="bullet"/>
+      <w:lvlText w:val=""/>
+      <w:lvlJc w:val="left"/>
+      <w:pPr>
+        <w:ind w:left="2100" w:hanging="420"/>
+      </w:pPr>
+      <w:rPr>
+        <w:rFonts w:ascii="Wingdings" w:hAnsi="Wingdings" w:hint="default"/>
+      </w:rPr>
+    </w:lvl>
+    <w:lvl w:ilvl="4" w:tplc="04090003" w:tentative="1">
+      <w:start w:val="1"/>
+      <w:numFmt w:val="bullet"/>
+      <w:lvlText w:val=""/>
+      <w:lvlJc w:val="left"/>
+      <w:pPr>
+        <w:ind w:left="2520" w:hanging="420"/>
+      </w:pPr>
+      <w:rPr>
+        <w:rFonts w:ascii="Wingdings" w:hAnsi="Wingdings" w:hint="default"/>
+      </w:rPr>
+    </w:lvl>
+    <w:lvl w:ilvl="5" w:tplc="04090005" w:tentative="1">
+      <w:start w:val="1"/>
+      <w:numFmt w:val="bullet"/>
+      <w:lvlText w:val=""/>
+      <w:lvlJc w:val="left"/>
+      <w:pPr>
+        <w:ind w:left="2940" w:hanging="420"/>
+      </w:pPr>
+      <w:rPr>
+        <w:rFonts w:ascii="Wingdings" w:hAnsi="Wingdings" w:hint="default"/>
+      </w:rPr>
+    </w:lvl>
+    <w:lvl w:ilvl="6" w:tplc="04090001" w:tentative="1">
+      <w:start w:val="1"/>
+      <w:numFmt w:val="bullet"/>
+      <w:lvlText w:val=""/>
+      <w:lvlJc w:val="left"/>
+      <w:pPr>
+        <w:ind w:left="3360" w:hanging="420"/>
+      </w:pPr>
+      <w:rPr>
+        <w:rFonts w:ascii="Wingdings" w:hAnsi="Wingdings" w:hint="default"/>
+      </w:rPr>
+    </w:lvl>
+    <w:lvl w:ilvl="7" w:tplc="04090003" w:tentative="1">
+      <w:start w:val="1"/>
+      <w:numFmt w:val="bullet"/>
+      <w:lvlText w:val=""/>
+      <w:lvlJc w:val="left"/>
+      <w:pPr>
+        <w:ind w:left="3780" w:hanging="420"/>
+      </w:pPr>
+      <w:rPr>
+        <w:rFonts w:ascii="Wingdings" w:hAnsi="Wingdings" w:hint="default"/>
+      </w:rPr>
+    </w:lvl>
+    <w:lvl w:ilvl="8" w:tplc="04090005" w:tentative="1">
+      <w:start w:val="1"/>
+      <w:numFmt w:val="bullet"/>
+      <w:lvlText w:val=""/>
+      <w:lvlJc w:val="left"/>
+      <w:pPr>
+        <w:ind w:left="4200" w:hanging="420"/>
+      </w:pPr>
+      <w:rPr>
+        <w:rFonts w:ascii="Wingdings" w:hAnsi="Wingdings" w:hint="default"/>
+      </w:rPr>
+    </w:lvl>
+  </w:abstractNum>
+  <w:abstractNum w:abstractNumId="6" w15:restartNumberingAfterBreak="0">
     <w:nsid w:val="27132CFC"/>
     <w:multiLevelType w:val="hybridMultilevel"/>
     <w:tmpl w:val="90D6E92E"/>
@@ -3785,7 +4014,7 @@
       </w:rPr>
     </w:lvl>
   </w:abstractNum>
-  <w:abstractNum w:abstractNumId="5" w15:restartNumberingAfterBreak="0">
+  <w:abstractNum w:abstractNumId="7" w15:restartNumberingAfterBreak="0">
     <w:nsid w:val="3F0A1A3D"/>
     <w:multiLevelType w:val="hybridMultilevel"/>
     <w:tmpl w:val="3AA660BE"/>
@@ -3898,7 +4127,234 @@
       </w:rPr>
     </w:lvl>
   </w:abstractNum>
-  <w:abstractNum w:abstractNumId="6" w15:restartNumberingAfterBreak="0">
+  <w:abstractNum w:abstractNumId="8" w15:restartNumberingAfterBreak="0">
+    <w:nsid w:val="415F0FF4"/>
+    <w:multiLevelType w:val="hybridMultilevel"/>
+    <w:tmpl w:val="A3FC93FA"/>
+    <w:lvl w:ilvl="0" w:tplc="632AAA48">
+      <w:start w:val="1"/>
+      <w:numFmt w:val="bullet"/>
+      <w:pStyle w:val="2"/>
+      <w:lvlText w:val=""/>
+      <w:lvlJc w:val="left"/>
+      <w:pPr>
+        <w:ind w:left="840" w:hanging="420"/>
+      </w:pPr>
+      <w:rPr>
+        <w:rFonts w:ascii="Wingdings" w:hAnsi="Wingdings" w:hint="default"/>
+      </w:rPr>
+    </w:lvl>
+    <w:lvl w:ilvl="1" w:tplc="04090003" w:tentative="1">
+      <w:start w:val="1"/>
+      <w:numFmt w:val="bullet"/>
+      <w:lvlText w:val=""/>
+      <w:lvlJc w:val="left"/>
+      <w:pPr>
+        <w:ind w:left="1260" w:hanging="420"/>
+      </w:pPr>
+      <w:rPr>
+        <w:rFonts w:ascii="Wingdings" w:hAnsi="Wingdings" w:hint="default"/>
+      </w:rPr>
+    </w:lvl>
+    <w:lvl w:ilvl="2" w:tplc="04090005" w:tentative="1">
+      <w:start w:val="1"/>
+      <w:numFmt w:val="bullet"/>
+      <w:lvlText w:val=""/>
+      <w:lvlJc w:val="left"/>
+      <w:pPr>
+        <w:ind w:left="1680" w:hanging="420"/>
+      </w:pPr>
+      <w:rPr>
+        <w:rFonts w:ascii="Wingdings" w:hAnsi="Wingdings" w:hint="default"/>
+      </w:rPr>
+    </w:lvl>
+    <w:lvl w:ilvl="3" w:tplc="04090001" w:tentative="1">
+      <w:start w:val="1"/>
+      <w:numFmt w:val="bullet"/>
+      <w:lvlText w:val=""/>
+      <w:lvlJc w:val="left"/>
+      <w:pPr>
+        <w:ind w:left="2100" w:hanging="420"/>
+      </w:pPr>
+      <w:rPr>
+        <w:rFonts w:ascii="Wingdings" w:hAnsi="Wingdings" w:hint="default"/>
+      </w:rPr>
+    </w:lvl>
+    <w:lvl w:ilvl="4" w:tplc="04090003" w:tentative="1">
+      <w:start w:val="1"/>
+      <w:numFmt w:val="bullet"/>
+      <w:lvlText w:val=""/>
+      <w:lvlJc w:val="left"/>
+      <w:pPr>
+        <w:ind w:left="2520" w:hanging="420"/>
+      </w:pPr>
+      <w:rPr>
+        <w:rFonts w:ascii="Wingdings" w:hAnsi="Wingdings" w:hint="default"/>
+      </w:rPr>
+    </w:lvl>
+    <w:lvl w:ilvl="5" w:tplc="04090005" w:tentative="1">
+      <w:start w:val="1"/>
+      <w:numFmt w:val="bullet"/>
+      <w:lvlText w:val=""/>
+      <w:lvlJc w:val="left"/>
+      <w:pPr>
+        <w:ind w:left="2940" w:hanging="420"/>
+      </w:pPr>
+      <w:rPr>
+        <w:rFonts w:ascii="Wingdings" w:hAnsi="Wingdings" w:hint="default"/>
+      </w:rPr>
+    </w:lvl>
+    <w:lvl w:ilvl="6" w:tplc="04090001" w:tentative="1">
+      <w:start w:val="1"/>
+      <w:numFmt w:val="bullet"/>
+      <w:lvlText w:val=""/>
+      <w:lvlJc w:val="left"/>
+      <w:pPr>
+        <w:ind w:left="3360" w:hanging="420"/>
+      </w:pPr>
+      <w:rPr>
+        <w:rFonts w:ascii="Wingdings" w:hAnsi="Wingdings" w:hint="default"/>
+      </w:rPr>
+    </w:lvl>
+    <w:lvl w:ilvl="7" w:tplc="04090003" w:tentative="1">
+      <w:start w:val="1"/>
+      <w:numFmt w:val="bullet"/>
+      <w:lvlText w:val=""/>
+      <w:lvlJc w:val="left"/>
+      <w:pPr>
+        <w:ind w:left="3780" w:hanging="420"/>
+      </w:pPr>
+      <w:rPr>
+        <w:rFonts w:ascii="Wingdings" w:hAnsi="Wingdings" w:hint="default"/>
+      </w:rPr>
+    </w:lvl>
+    <w:lvl w:ilvl="8" w:tplc="04090005" w:tentative="1">
+      <w:start w:val="1"/>
+      <w:numFmt w:val="bullet"/>
+      <w:lvlText w:val=""/>
+      <w:lvlJc w:val="left"/>
+      <w:pPr>
+        <w:ind w:left="4200" w:hanging="420"/>
+      </w:pPr>
+      <w:rPr>
+        <w:rFonts w:ascii="Wingdings" w:hAnsi="Wingdings" w:hint="default"/>
+      </w:rPr>
+    </w:lvl>
+  </w:abstractNum>
+  <w:abstractNum w:abstractNumId="9" w15:restartNumberingAfterBreak="0">
+    <w:nsid w:val="468E6FDA"/>
+    <w:multiLevelType w:val="hybridMultilevel"/>
+    <w:tmpl w:val="76B8CF2C"/>
+    <w:lvl w:ilvl="0" w:tplc="04090005">
+      <w:start w:val="1"/>
+      <w:numFmt w:val="bullet"/>
+      <w:lvlText w:val=""/>
+      <w:lvlJc w:val="left"/>
+      <w:pPr>
+        <w:ind w:left="840" w:hanging="420"/>
+      </w:pPr>
+      <w:rPr>
+        <w:rFonts w:ascii="Wingdings" w:hAnsi="Wingdings" w:hint="default"/>
+      </w:rPr>
+    </w:lvl>
+    <w:lvl w:ilvl="1" w:tplc="04090003" w:tentative="1">
+      <w:start w:val="1"/>
+      <w:numFmt w:val="bullet"/>
+      <w:lvlText w:val=""/>
+      <w:lvlJc w:val="left"/>
+      <w:pPr>
+        <w:ind w:left="1260" w:hanging="420"/>
+      </w:pPr>
+      <w:rPr>
+        <w:rFonts w:ascii="Wingdings" w:hAnsi="Wingdings" w:hint="default"/>
+      </w:rPr>
+    </w:lvl>
+    <w:lvl w:ilvl="2" w:tplc="04090005" w:tentative="1">
+      <w:start w:val="1"/>
+      <w:numFmt w:val="bullet"/>
+      <w:lvlText w:val=""/>
+      <w:lvlJc w:val="left"/>
+      <w:pPr>
+        <w:ind w:left="1680" w:hanging="420"/>
+      </w:pPr>
+      <w:rPr>
+        <w:rFonts w:ascii="Wingdings" w:hAnsi="Wingdings" w:hint="default"/>
+      </w:rPr>
+    </w:lvl>
+    <w:lvl w:ilvl="3" w:tplc="04090001" w:tentative="1">
+      <w:start w:val="1"/>
+      <w:numFmt w:val="bullet"/>
+      <w:lvlText w:val=""/>
+      <w:lvlJc w:val="left"/>
+      <w:pPr>
+        <w:ind w:left="2100" w:hanging="420"/>
+      </w:pPr>
+      <w:rPr>
+        <w:rFonts w:ascii="Wingdings" w:hAnsi="Wingdings" w:hint="default"/>
+      </w:rPr>
+    </w:lvl>
+    <w:lvl w:ilvl="4" w:tplc="04090003" w:tentative="1">
+      <w:start w:val="1"/>
+      <w:numFmt w:val="bullet"/>
+      <w:lvlText w:val=""/>
+      <w:lvlJc w:val="left"/>
+      <w:pPr>
+        <w:ind w:left="2520" w:hanging="420"/>
+      </w:pPr>
+      <w:rPr>
+        <w:rFonts w:ascii="Wingdings" w:hAnsi="Wingdings" w:hint="default"/>
+      </w:rPr>
+    </w:lvl>
+    <w:lvl w:ilvl="5" w:tplc="04090005" w:tentative="1">
+      <w:start w:val="1"/>
+      <w:numFmt w:val="bullet"/>
+      <w:lvlText w:val=""/>
+      <w:lvlJc w:val="left"/>
+      <w:pPr>
+        <w:ind w:left="2940" w:hanging="420"/>
+      </w:pPr>
+      <w:rPr>
+        <w:rFonts w:ascii="Wingdings" w:hAnsi="Wingdings" w:hint="default"/>
+      </w:rPr>
+    </w:lvl>
+    <w:lvl w:ilvl="6" w:tplc="04090001" w:tentative="1">
+      <w:start w:val="1"/>
+      <w:numFmt w:val="bullet"/>
+      <w:lvlText w:val=""/>
+      <w:lvlJc w:val="left"/>
+      <w:pPr>
+        <w:ind w:left="3360" w:hanging="420"/>
+      </w:pPr>
+      <w:rPr>
+        <w:rFonts w:ascii="Wingdings" w:hAnsi="Wingdings" w:hint="default"/>
+      </w:rPr>
+    </w:lvl>
+    <w:lvl w:ilvl="7" w:tplc="04090003" w:tentative="1">
+      <w:start w:val="1"/>
+      <w:numFmt w:val="bullet"/>
+      <w:lvlText w:val=""/>
+      <w:lvlJc w:val="left"/>
+      <w:pPr>
+        <w:ind w:left="3780" w:hanging="420"/>
+      </w:pPr>
+      <w:rPr>
+        <w:rFonts w:ascii="Wingdings" w:hAnsi="Wingdings" w:hint="default"/>
+      </w:rPr>
+    </w:lvl>
+    <w:lvl w:ilvl="8" w:tplc="04090005" w:tentative="1">
+      <w:start w:val="1"/>
+      <w:numFmt w:val="bullet"/>
+      <w:lvlText w:val=""/>
+      <w:lvlJc w:val="left"/>
+      <w:pPr>
+        <w:ind w:left="4200" w:hanging="420"/>
+      </w:pPr>
+      <w:rPr>
+        <w:rFonts w:ascii="Wingdings" w:hAnsi="Wingdings" w:hint="default"/>
+      </w:rPr>
+    </w:lvl>
+  </w:abstractNum>
+  <w:abstractNum w:abstractNumId="10" w15:restartNumberingAfterBreak="0">
     <w:nsid w:val="48AA55F2"/>
     <w:multiLevelType w:val="hybridMultilevel"/>
     <w:tmpl w:val="C07288AE"/>
@@ -4011,7 +4467,7 @@
       </w:rPr>
     </w:lvl>
   </w:abstractNum>
-  <w:abstractNum w:abstractNumId="7" w15:restartNumberingAfterBreak="0">
+  <w:abstractNum w:abstractNumId="11" w15:restartNumberingAfterBreak="0">
     <w:nsid w:val="54795E2C"/>
     <w:multiLevelType w:val="hybridMultilevel"/>
     <w:tmpl w:val="085CF250"/>
@@ -4124,7 +4580,7 @@
       </w:rPr>
     </w:lvl>
   </w:abstractNum>
-  <w:abstractNum w:abstractNumId="8" w15:restartNumberingAfterBreak="0">
+  <w:abstractNum w:abstractNumId="12" w15:restartNumberingAfterBreak="0">
     <w:nsid w:val="5B4370B2"/>
     <w:multiLevelType w:val="hybridMultilevel"/>
     <w:tmpl w:val="68329E56"/>
@@ -4237,7 +4693,121 @@
       </w:rPr>
     </w:lvl>
   </w:abstractNum>
-  <w:abstractNum w:abstractNumId="9" w15:restartNumberingAfterBreak="0">
+  <w:abstractNum w:abstractNumId="13" w15:restartNumberingAfterBreak="0">
+    <w:nsid w:val="64CE7862"/>
+    <w:multiLevelType w:val="hybridMultilevel"/>
+    <w:tmpl w:val="5574D1AA"/>
+    <w:lvl w:ilvl="0" w:tplc="E556CA42">
+      <w:start w:val="1"/>
+      <w:numFmt w:val="bullet"/>
+      <w:pStyle w:val="1"/>
+      <w:lvlText w:val=""/>
+      <w:lvlJc w:val="left"/>
+      <w:pPr>
+        <w:ind w:left="420" w:hanging="420"/>
+      </w:pPr>
+      <w:rPr>
+        <w:rFonts w:ascii="Wingdings" w:hAnsi="Wingdings" w:hint="default"/>
+      </w:rPr>
+    </w:lvl>
+    <w:lvl w:ilvl="1" w:tplc="04090003" w:tentative="1">
+      <w:start w:val="1"/>
+      <w:numFmt w:val="bullet"/>
+      <w:lvlText w:val=""/>
+      <w:lvlJc w:val="left"/>
+      <w:pPr>
+        <w:ind w:left="840" w:hanging="420"/>
+      </w:pPr>
+      <w:rPr>
+        <w:rFonts w:ascii="Wingdings" w:hAnsi="Wingdings" w:hint="default"/>
+      </w:rPr>
+    </w:lvl>
+    <w:lvl w:ilvl="2" w:tplc="04090005" w:tentative="1">
+      <w:start w:val="1"/>
+      <w:numFmt w:val="bullet"/>
+      <w:lvlText w:val=""/>
+      <w:lvlJc w:val="left"/>
+      <w:pPr>
+        <w:ind w:left="1260" w:hanging="420"/>
+      </w:pPr>
+      <w:rPr>
+        <w:rFonts w:ascii="Wingdings" w:hAnsi="Wingdings" w:hint="default"/>
+      </w:rPr>
+    </w:lvl>
+    <w:lvl w:ilvl="3" w:tplc="04090001" w:tentative="1">
+      <w:start w:val="1"/>
+      <w:numFmt w:val="bullet"/>
+      <w:lvlText w:val=""/>
+      <w:lvlJc w:val="left"/>
+      <w:pPr>
+        <w:ind w:left="1680" w:hanging="420"/>
+      </w:pPr>
+      <w:rPr>
+        <w:rFonts w:ascii="Wingdings" w:hAnsi="Wingdings" w:hint="default"/>
+      </w:rPr>
+    </w:lvl>
+    <w:lvl w:ilvl="4" w:tplc="04090003" w:tentative="1">
+      <w:start w:val="1"/>
+      <w:numFmt w:val="bullet"/>
+      <w:lvlText w:val=""/>
+      <w:lvlJc w:val="left"/>
+      <w:pPr>
+        <w:ind w:left="2100" w:hanging="420"/>
+      </w:pPr>
+      <w:rPr>
+        <w:rFonts w:ascii="Wingdings" w:hAnsi="Wingdings" w:hint="default"/>
+      </w:rPr>
+    </w:lvl>
+    <w:lvl w:ilvl="5" w:tplc="04090005" w:tentative="1">
+      <w:start w:val="1"/>
+      <w:numFmt w:val="bullet"/>
+      <w:lvlText w:val=""/>
+      <w:lvlJc w:val="left"/>
+      <w:pPr>
+        <w:ind w:left="2520" w:hanging="420"/>
+      </w:pPr>
+      <w:rPr>
+        <w:rFonts w:ascii="Wingdings" w:hAnsi="Wingdings" w:hint="default"/>
+      </w:rPr>
+    </w:lvl>
+    <w:lvl w:ilvl="6" w:tplc="04090001" w:tentative="1">
+      <w:start w:val="1"/>
+      <w:numFmt w:val="bullet"/>
+      <w:lvlText w:val=""/>
+      <w:lvlJc w:val="left"/>
+      <w:pPr>
+        <w:ind w:left="2940" w:hanging="420"/>
+      </w:pPr>
+      <w:rPr>
+        <w:rFonts w:ascii="Wingdings" w:hAnsi="Wingdings" w:hint="default"/>
+      </w:rPr>
+    </w:lvl>
+    <w:lvl w:ilvl="7" w:tplc="04090003" w:tentative="1">
+      <w:start w:val="1"/>
+      <w:numFmt w:val="bullet"/>
+      <w:lvlText w:val=""/>
+      <w:lvlJc w:val="left"/>
+      <w:pPr>
+        <w:ind w:left="3360" w:hanging="420"/>
+      </w:pPr>
+      <w:rPr>
+        <w:rFonts w:ascii="Wingdings" w:hAnsi="Wingdings" w:hint="default"/>
+      </w:rPr>
+    </w:lvl>
+    <w:lvl w:ilvl="8" w:tplc="04090005" w:tentative="1">
+      <w:start w:val="1"/>
+      <w:numFmt w:val="bullet"/>
+      <w:lvlText w:val=""/>
+      <w:lvlJc w:val="left"/>
+      <w:pPr>
+        <w:ind w:left="3780" w:hanging="420"/>
+      </w:pPr>
+      <w:rPr>
+        <w:rFonts w:ascii="Wingdings" w:hAnsi="Wingdings" w:hint="default"/>
+      </w:rPr>
+    </w:lvl>
+  </w:abstractNum>
+  <w:abstractNum w:abstractNumId="14" w15:restartNumberingAfterBreak="0">
     <w:nsid w:val="6DA8115D"/>
     <w:multiLevelType w:val="hybridMultilevel"/>
     <w:tmpl w:val="1B4A4084"/>
@@ -4350,7 +4920,7 @@
       </w:rPr>
     </w:lvl>
   </w:abstractNum>
-  <w:abstractNum w:abstractNumId="10" w15:restartNumberingAfterBreak="0">
+  <w:abstractNum w:abstractNumId="15" w15:restartNumberingAfterBreak="0">
     <w:nsid w:val="7ABC4F9C"/>
     <w:multiLevelType w:val="hybridMultilevel"/>
     <w:tmpl w:val="B7DC2A06"/>
@@ -4464,36 +5034,51 @@
     </w:lvl>
   </w:abstractNum>
   <w:num w:numId="1">
-    <w:abstractNumId w:val="3"/>
+    <w:abstractNumId w:val="4"/>
   </w:num>
   <w:num w:numId="2">
-    <w:abstractNumId w:val="10"/>
+    <w:abstractNumId w:val="15"/>
   </w:num>
   <w:num w:numId="3">
-    <w:abstractNumId w:val="8"/>
+    <w:abstractNumId w:val="12"/>
   </w:num>
   <w:num w:numId="4">
-    <w:abstractNumId w:val="5"/>
+    <w:abstractNumId w:val="7"/>
   </w:num>
   <w:num w:numId="5">
-    <w:abstractNumId w:val="7"/>
+    <w:abstractNumId w:val="11"/>
   </w:num>
   <w:num w:numId="6">
-    <w:abstractNumId w:val="9"/>
+    <w:abstractNumId w:val="14"/>
   </w:num>
   <w:num w:numId="7">
-    <w:abstractNumId w:val="4"/>
+    <w:abstractNumId w:val="6"/>
   </w:num>
   <w:num w:numId="8">
     <w:abstractNumId w:val="0"/>
   </w:num>
   <w:num w:numId="9">
-    <w:abstractNumId w:val="6"/>
+    <w:abstractNumId w:val="10"/>
   </w:num>
   <w:num w:numId="10">
     <w:abstractNumId w:val="1"/>
   </w:num>
   <w:num w:numId="11">
+    <w:abstractNumId w:val="3"/>
+  </w:num>
+  <w:num w:numId="12">
+    <w:abstractNumId w:val="13"/>
+  </w:num>
+  <w:num w:numId="13">
+    <w:abstractNumId w:val="5"/>
+  </w:num>
+  <w:num w:numId="14">
+    <w:abstractNumId w:val="9"/>
+  </w:num>
+  <w:num w:numId="15">
+    <w:abstractNumId w:val="8"/>
+  </w:num>
+  <w:num w:numId="16">
     <w:abstractNumId w:val="2"/>
   </w:num>
   <w:numIdMacAtCleanup w:val="2"/>
@@ -4896,12 +5481,67 @@
       <w:jc w:val="both"/>
     </w:pPr>
   </w:style>
-  <w:style w:type="character" w:default="1" w:styleId="a2">
+  <w:style w:type="paragraph" w:styleId="1">
+    <w:name w:val="heading 1"/>
+    <w:aliases w:val="1级标题"/>
+    <w:basedOn w:val="a1"/>
+    <w:next w:val="a2"/>
+    <w:link w:val="10"/>
+    <w:uiPriority w:val="9"/>
+    <w:qFormat/>
+    <w:rsid w:val="00934F0A"/>
+    <w:pPr>
+      <w:keepNext/>
+      <w:keepLines/>
+      <w:numPr>
+        <w:numId w:val="12"/>
+      </w:numPr>
+      <w:spacing w:line="480" w:lineRule="auto"/>
+      <w:outlineLvl w:val="0"/>
+    </w:pPr>
+    <w:rPr>
+      <w:rFonts w:ascii="黑体" w:eastAsia="黑体"/>
+      <w:b/>
+      <w:bCs/>
+      <w:kern w:val="44"/>
+      <w:sz w:val="28"/>
+      <w:szCs w:val="44"/>
+    </w:rPr>
+  </w:style>
+  <w:style w:type="paragraph" w:styleId="2">
+    <w:name w:val="heading 2"/>
+    <w:aliases w:val="2级标题"/>
+    <w:basedOn w:val="a1"/>
+    <w:next w:val="a1"/>
+    <w:link w:val="20"/>
+    <w:uiPriority w:val="9"/>
+    <w:unhideWhenUsed/>
+    <w:qFormat/>
+    <w:rsid w:val="00934F0A"/>
+    <w:pPr>
+      <w:keepNext/>
+      <w:keepLines/>
+      <w:numPr>
+        <w:numId w:val="15"/>
+      </w:numPr>
+      <w:spacing w:before="20" w:after="20"/>
+      <w:ind w:rightChars="100" w:right="210"/>
+      <w:outlineLvl w:val="1"/>
+    </w:pPr>
+    <w:rPr>
+      <w:rFonts w:ascii="黑体" w:eastAsia="黑体" w:hAnsiTheme="majorHAnsi" w:cstheme="majorBidi"/>
+      <w:bCs/>
+      <w:sz w:val="28"/>
+      <w:szCs w:val="32"/>
+    </w:rPr>
+  </w:style>
+  <w:style w:type="character" w:default="1" w:styleId="a3">
     <w:name w:val="Default Paragraph Font"/>
     <w:uiPriority w:val="1"/>
+    <w:semiHidden/>
     <w:unhideWhenUsed/>
   </w:style>
-  <w:style w:type="table" w:default="1" w:styleId="a3">
+  <w:style w:type="table" w:default="1" w:styleId="a4">
     <w:name w:val="Normal Table"/>
     <w:uiPriority w:val="99"/>
     <w:semiHidden/>
@@ -4916,16 +5556,16 @@
       </w:tblCellMar>
     </w:tblPr>
   </w:style>
-  <w:style w:type="numbering" w:default="1" w:styleId="a4">
+  <w:style w:type="numbering" w:default="1" w:styleId="a5">
     <w:name w:val="No List"/>
     <w:uiPriority w:val="99"/>
     <w:semiHidden/>
     <w:unhideWhenUsed/>
   </w:style>
-  <w:style w:type="paragraph" w:styleId="a5">
+  <w:style w:type="paragraph" w:styleId="a6">
     <w:name w:val="List Paragraph"/>
     <w:basedOn w:val="a1"/>
-    <w:link w:val="a6"/>
+    <w:link w:val="a7"/>
     <w:uiPriority w:val="34"/>
     <w:qFormat/>
     <w:rsid w:val="00D22C7F"/>
@@ -4933,10 +5573,10 @@
       <w:ind w:firstLineChars="200" w:firstLine="420"/>
     </w:pPr>
   </w:style>
-  <w:style w:type="paragraph" w:styleId="a7">
+  <w:style w:type="paragraph" w:styleId="a8">
     <w:name w:val="Balloon Text"/>
     <w:basedOn w:val="a1"/>
-    <w:link w:val="a8"/>
+    <w:link w:val="a9"/>
     <w:uiPriority w:val="99"/>
     <w:semiHidden/>
     <w:unhideWhenUsed/>
@@ -4946,10 +5586,10 @@
       <w:szCs w:val="18"/>
     </w:rPr>
   </w:style>
-  <w:style w:type="character" w:customStyle="1" w:styleId="a8">
+  <w:style w:type="character" w:customStyle="1" w:styleId="a9">
     <w:name w:val="批注框文本 字符"/>
-    <w:basedOn w:val="a2"/>
-    <w:link w:val="a7"/>
+    <w:basedOn w:val="a3"/>
+    <w:link w:val="a8"/>
     <w:uiPriority w:val="99"/>
     <w:semiHidden/>
     <w:rsid w:val="00A71C5D"/>
@@ -4958,9 +5598,9 @@
       <w:szCs w:val="18"/>
     </w:rPr>
   </w:style>
-  <w:style w:type="table" w:styleId="a9">
+  <w:style w:type="table" w:styleId="aa">
     <w:name w:val="Table Grid"/>
-    <w:basedOn w:val="a3"/>
+    <w:basedOn w:val="a4"/>
     <w:uiPriority w:val="59"/>
     <w:rsid w:val="00D61472"/>
     <w:tblPr>
@@ -4974,10 +5614,10 @@
       </w:tblBorders>
     </w:tblPr>
   </w:style>
-  <w:style w:type="paragraph" w:styleId="aa">
+  <w:style w:type="paragraph" w:styleId="ab">
     <w:name w:val="header"/>
     <w:basedOn w:val="a1"/>
-    <w:link w:val="ab"/>
+    <w:link w:val="ac"/>
     <w:uiPriority w:val="99"/>
     <w:unhideWhenUsed/>
     <w:rsid w:val="00C4297B"/>
@@ -4997,10 +5637,10 @@
       <w:szCs w:val="18"/>
     </w:rPr>
   </w:style>
-  <w:style w:type="character" w:customStyle="1" w:styleId="ab">
+  <w:style w:type="character" w:customStyle="1" w:styleId="ac">
     <w:name w:val="页眉 字符"/>
-    <w:basedOn w:val="a2"/>
-    <w:link w:val="aa"/>
+    <w:basedOn w:val="a3"/>
+    <w:link w:val="ab"/>
     <w:uiPriority w:val="99"/>
     <w:rsid w:val="00C4297B"/>
     <w:rPr>
@@ -5008,10 +5648,10 @@
       <w:szCs w:val="18"/>
     </w:rPr>
   </w:style>
-  <w:style w:type="paragraph" w:styleId="ac">
+  <w:style w:type="paragraph" w:styleId="ad">
     <w:name w:val="footer"/>
     <w:basedOn w:val="a1"/>
-    <w:link w:val="ad"/>
+    <w:link w:val="ae"/>
     <w:uiPriority w:val="99"/>
     <w:unhideWhenUsed/>
     <w:rsid w:val="00C4297B"/>
@@ -5028,10 +5668,10 @@
       <w:szCs w:val="18"/>
     </w:rPr>
   </w:style>
-  <w:style w:type="character" w:customStyle="1" w:styleId="ad">
+  <w:style w:type="character" w:customStyle="1" w:styleId="ae">
     <w:name w:val="页脚 字符"/>
-    <w:basedOn w:val="a2"/>
-    <w:link w:val="ac"/>
+    <w:basedOn w:val="a3"/>
+    <w:link w:val="ad"/>
     <w:uiPriority w:val="99"/>
     <w:rsid w:val="00C4297B"/>
     <w:rPr>
@@ -5039,10 +5679,10 @@
       <w:szCs w:val="18"/>
     </w:rPr>
   </w:style>
-  <w:style w:type="paragraph" w:customStyle="1" w:styleId="ae">
+  <w:style w:type="paragraph" w:customStyle="1" w:styleId="af">
     <w:name w:val="代码样式"/>
-    <w:basedOn w:val="a5"/>
-    <w:link w:val="af"/>
+    <w:basedOn w:val="a6"/>
+    <w:link w:val="af0"/>
     <w:rsid w:val="00EC57ED"/>
     <w:pPr>
       <w:spacing w:line="360" w:lineRule="auto"/>
@@ -5056,10 +5696,10 @@
       <w:szCs w:val="19"/>
     </w:rPr>
   </w:style>
-  <w:style w:type="paragraph" w:customStyle="1" w:styleId="af0">
+  <w:style w:type="paragraph" w:customStyle="1" w:styleId="af1">
     <w:name w:val="代码"/>
-    <w:basedOn w:val="ae"/>
-    <w:link w:val="af1"/>
+    <w:basedOn w:val="af"/>
+    <w:link w:val="af2"/>
     <w:qFormat/>
     <w:rsid w:val="00D570B1"/>
     <w:pPr>
@@ -5072,17 +5712,17 @@
       <w:szCs w:val="21"/>
     </w:rPr>
   </w:style>
-  <w:style w:type="character" w:customStyle="1" w:styleId="a6">
+  <w:style w:type="character" w:customStyle="1" w:styleId="a7">
     <w:name w:val="列出段落 字符"/>
-    <w:basedOn w:val="a2"/>
-    <w:link w:val="a5"/>
+    <w:basedOn w:val="a3"/>
+    <w:link w:val="a6"/>
     <w:uiPriority w:val="34"/>
     <w:rsid w:val="00EC57ED"/>
   </w:style>
-  <w:style w:type="character" w:customStyle="1" w:styleId="af">
+  <w:style w:type="character" w:customStyle="1" w:styleId="af0">
     <w:name w:val="代码样式 字符"/>
-    <w:basedOn w:val="a6"/>
-    <w:link w:val="ae"/>
+    <w:basedOn w:val="a7"/>
+    <w:link w:val="af"/>
     <w:rsid w:val="00EC57ED"/>
     <w:rPr>
       <w:rFonts w:ascii="新宋体" w:eastAsia="新宋体" w:cs="新宋体"/>
@@ -5092,10 +5732,10 @@
       <w:szCs w:val="19"/>
     </w:rPr>
   </w:style>
-  <w:style w:type="paragraph" w:customStyle="1" w:styleId="af2">
+  <w:style w:type="paragraph" w:customStyle="1" w:styleId="af3">
     <w:name w:val="二级正文"/>
     <w:basedOn w:val="a1"/>
-    <w:link w:val="af3"/>
+    <w:link w:val="af4"/>
     <w:qFormat/>
     <w:rsid w:val="00326D08"/>
     <w:pPr>
@@ -5110,10 +5750,10 @@
       <w:szCs w:val="28"/>
     </w:rPr>
   </w:style>
-  <w:style w:type="character" w:customStyle="1" w:styleId="af1">
+  <w:style w:type="character" w:customStyle="1" w:styleId="af2">
     <w:name w:val="代码 字符"/>
-    <w:basedOn w:val="af"/>
-    <w:link w:val="af0"/>
+    <w:basedOn w:val="af0"/>
+    <w:link w:val="af1"/>
     <w:rsid w:val="00D570B1"/>
     <w:rPr>
       <w:rFonts w:ascii="黑体" w:eastAsia="黑体" w:hAnsi="黑体" w:cs="新宋体"/>
@@ -5126,8 +5766,7 @@
   <w:style w:type="paragraph" w:customStyle="1" w:styleId="a">
     <w:name w:val="二级标题"/>
     <w:basedOn w:val="a0"/>
-    <w:link w:val="af4"/>
-    <w:qFormat/>
+    <w:link w:val="af5"/>
     <w:rsid w:val="004F2888"/>
     <w:pPr>
       <w:numPr>
@@ -5138,10 +5777,10 @@
       <w:b w:val="0"/>
     </w:rPr>
   </w:style>
-  <w:style w:type="character" w:customStyle="1" w:styleId="af3">
+  <w:style w:type="character" w:customStyle="1" w:styleId="af4">
     <w:name w:val="二级正文 字符"/>
-    <w:basedOn w:val="a2"/>
-    <w:link w:val="af2"/>
+    <w:basedOn w:val="a3"/>
+    <w:link w:val="af3"/>
     <w:rsid w:val="00326D08"/>
     <w:rPr>
       <w:rFonts w:ascii="黑体" w:eastAsia="黑体" w:hAnsi="黑体" w:cs="Times New Roman"/>
@@ -5153,16 +5792,16 @@
   </w:style>
   <w:style w:type="paragraph" w:customStyle="1" w:styleId="a0">
     <w:name w:val="一级标题"/>
-    <w:basedOn w:val="a5"/>
-    <w:link w:val="af5"/>
-    <w:qFormat/>
+    <w:basedOn w:val="11"/>
+    <w:next w:val="af6"/>
+    <w:link w:val="af7"/>
     <w:rsid w:val="004F2888"/>
     <w:pPr>
       <w:numPr>
         <w:numId w:val="7"/>
       </w:numPr>
       <w:spacing w:line="360" w:lineRule="auto"/>
-      <w:ind w:firstLineChars="0" w:firstLine="0"/>
+      <w:ind w:firstLine="0"/>
     </w:pPr>
     <w:rPr>
       <w:rFonts w:ascii="黑体" w:eastAsia="黑体" w:hAnsi="黑体"/>
@@ -5171,9 +5810,9 @@
       <w:szCs w:val="28"/>
     </w:rPr>
   </w:style>
-  <w:style w:type="character" w:customStyle="1" w:styleId="af4">
+  <w:style w:type="character" w:customStyle="1" w:styleId="af5">
     <w:name w:val="二级标题 字符"/>
-    <w:basedOn w:val="a6"/>
+    <w:basedOn w:val="a7"/>
     <w:link w:val="a"/>
     <w:rsid w:val="004F2888"/>
     <w:rPr>
@@ -5185,7 +5824,7 @@
   <w:style w:type="paragraph" w:customStyle="1" w:styleId="af6">
     <w:name w:val="一级正文"/>
     <w:basedOn w:val="a0"/>
-    <w:link w:val="af7"/>
+    <w:link w:val="af8"/>
     <w:qFormat/>
     <w:rsid w:val="00927538"/>
     <w:pPr>
@@ -5198,11 +5837,11 @@
       <w:b w:val="0"/>
     </w:rPr>
   </w:style>
-  <w:style w:type="character" w:customStyle="1" w:styleId="af5">
+  <w:style w:type="character" w:customStyle="1" w:styleId="af7">
     <w:name w:val="一级标题 字符"/>
-    <w:basedOn w:val="a6"/>
+    <w:basedOn w:val="a7"/>
     <w:link w:val="a0"/>
-    <w:rsid w:val="004F2888"/>
+    <w:rsid w:val="00B905E4"/>
     <w:rPr>
       <w:rFonts w:ascii="黑体" w:eastAsia="黑体" w:hAnsi="黑体"/>
       <w:b/>
@@ -5210,9 +5849,9 @@
       <w:szCs w:val="28"/>
     </w:rPr>
   </w:style>
-  <w:style w:type="character" w:customStyle="1" w:styleId="af7">
+  <w:style w:type="character" w:customStyle="1" w:styleId="af8">
     <w:name w:val="一级正文 字符"/>
-    <w:basedOn w:val="af5"/>
+    <w:basedOn w:val="af7"/>
     <w:link w:val="af6"/>
     <w:rsid w:val="00927538"/>
     <w:rPr>
@@ -5222,6 +5861,56 @@
       <w:noProof/>
       <w:sz w:val="28"/>
       <w:szCs w:val="28"/>
+    </w:rPr>
+  </w:style>
+  <w:style w:type="character" w:customStyle="1" w:styleId="10">
+    <w:name w:val="标题 1 字符"/>
+    <w:aliases w:val="1级标题 字符"/>
+    <w:basedOn w:val="a3"/>
+    <w:link w:val="1"/>
+    <w:uiPriority w:val="9"/>
+    <w:rsid w:val="00934F0A"/>
+    <w:rPr>
+      <w:rFonts w:ascii="黑体" w:eastAsia="黑体"/>
+      <w:b/>
+      <w:bCs/>
+      <w:kern w:val="44"/>
+      <w:sz w:val="28"/>
+      <w:szCs w:val="44"/>
+    </w:rPr>
+  </w:style>
+  <w:style w:type="paragraph" w:styleId="11">
+    <w:name w:val="toc 1"/>
+    <w:basedOn w:val="a1"/>
+    <w:next w:val="a1"/>
+    <w:autoRedefine/>
+    <w:uiPriority w:val="39"/>
+    <w:semiHidden/>
+    <w:unhideWhenUsed/>
+    <w:rsid w:val="00B905E4"/>
+  </w:style>
+  <w:style w:type="paragraph" w:styleId="a2">
+    <w:name w:val="No Spacing"/>
+    <w:uiPriority w:val="1"/>
+    <w:qFormat/>
+    <w:rsid w:val="00B905E4"/>
+    <w:pPr>
+      <w:widowControl w:val="0"/>
+      <w:jc w:val="both"/>
+    </w:pPr>
+  </w:style>
+  <w:style w:type="character" w:customStyle="1" w:styleId="20">
+    <w:name w:val="标题 2 字符"/>
+    <w:aliases w:val="2级标题 字符"/>
+    <w:basedOn w:val="a3"/>
+    <w:link w:val="2"/>
+    <w:uiPriority w:val="9"/>
+    <w:rsid w:val="00934F0A"/>
+    <w:rPr>
+      <w:rFonts w:ascii="黑体" w:eastAsia="黑体" w:hAnsiTheme="majorHAnsi" w:cstheme="majorBidi"/>
+      <w:bCs/>
+      <w:sz w:val="28"/>
+      <w:szCs w:val="32"/>
     </w:rPr>
   </w:style>
 </w:styles>
@@ -5517,7 +6206,7 @@
 </file>
 
 <file path=customXml/itemProps1.xml><?xml version="1.0" encoding="utf-8"?>
-<ds:datastoreItem xmlns:ds="http://schemas.openxmlformats.org/officeDocument/2006/customXml" ds:itemID="{BF92D154-45DD-4131-BC4B-6F6082D274B6}">
+<ds:datastoreItem xmlns:ds="http://schemas.openxmlformats.org/officeDocument/2006/customXml" ds:itemID="{7C0B9087-726F-4DC1-AFED-AEB48F3068E6}">
   <ds:schemaRefs>
     <ds:schemaRef ds:uri="http://schemas.openxmlformats.org/officeDocument/2006/bibliography"/>
   </ds:schemaRefs>

</xml_diff>